<commit_message>
added more information on plotting
</commit_message>
<xml_diff>
--- a/PRJ/sympy_printing.docx
+++ b/PRJ/sympy_printing.docx
@@ -976,9 +976,43 @@
       <w:r>
         <w:t xml:space="preserve"> (a cross-platform windowing and multimedia library for Python) and called be controlled by console commands in addition to the keyboard and mouse.</w:t>
       </w:r>
+      <w:r>
+        <w:t xml:space="preserve"> </w:t>
+      </w:r>
     </w:p>
     <w:p/>
     <w:p>
+      <w:proofErr w:type="spellStart"/>
+      <w:r>
+        <w:t>SymPy</w:t>
+      </w:r>
+      <w:proofErr w:type="spellEnd"/>
+      <w:r>
+        <w:t xml:space="preserve"> supports several independent curvilinear coordinate modes for each plotted function. Coordinate mode can be directly specified or automatically determined for Cartesian or parametric plots leaving polar, cylindrical, and spherical modes requiring explicit specification. The number of variables in an expression determines the supported mode. For one variable curves, the supported modes are Cartesian, polar, and parametric. </w:t>
+      </w:r>
+      <w:r>
+        <w:t>For two variable surfaces, the supported modes are parametric, Cartesian, cylindrical, and spherical.</w:t>
+      </w:r>
+    </w:p>
+    <w:p/>
+    <w:p>
+      <w:r>
+        <w:t xml:space="preserve">Custom color functions can also be added to enhance the look of the plot. The color functions can be specified </w:t>
+      </w:r>
+      <w:proofErr w:type="gramStart"/>
+      <w:r>
+        <w:t>by a multistep color gradient or separate function</w:t>
+      </w:r>
+      <w:r>
+        <w:t>s</w:t>
+      </w:r>
+      <w:proofErr w:type="gramEnd"/>
+      <w:r>
+        <w:t xml:space="preserve"> for each component: red, green, and blue.</w:t>
+      </w:r>
+    </w:p>
+    <w:p/>
+    <w:p>
       <w:r>
         <w:t xml:space="preserve">An example of </w:t>
       </w:r>
@@ -1260,8 +1294,6 @@
       <w:r>
         <w:t>colorful and vibrant</w:t>
       </w:r>
-      <w:bookmarkStart w:id="0" w:name="_GoBack"/>
-      <w:bookmarkEnd w:id="0"/>
       <w:r>
         <w:t xml:space="preserve"> graph:</w:t>
       </w:r>
@@ -1272,6 +1304,7 @@
         <w:rPr>
           <w:noProof/>
         </w:rPr>
+        <w:lastRenderedPageBreak/>
         <w:drawing>
           <wp:inline distT="0" distB="0" distL="0" distR="0" wp14:anchorId="559EE4ED" wp14:editId="4FFB7AF5">
             <wp:extent cx="5943600" cy="4953000"/>
@@ -1336,1477 +1369,1477 @@
     <w:p>
       <w:proofErr w:type="spellStart"/>
       <w:r>
+        <w:t>SymPy</w:t>
+      </w:r>
+      <w:proofErr w:type="spellEnd"/>
+      <w:r>
+        <w:t xml:space="preserve"> supports</w:t>
+      </w:r>
+      <w:r>
+        <w:t xml:space="preserve"> within its printing and formatting utilities</w:t>
+      </w:r>
+      <w:r>
+        <w:t xml:space="preserve"> a variety of output formats ranging from pretty ASCII art to </w:t>
+      </w:r>
+      <w:proofErr w:type="spellStart"/>
+      <w:r>
+        <w:t>LaTeX</w:t>
+      </w:r>
+      <w:proofErr w:type="spellEnd"/>
+      <w:r>
+        <w:t xml:space="preserve"> and </w:t>
+      </w:r>
+      <w:proofErr w:type="spellStart"/>
+      <w:r>
+        <w:t>MathML</w:t>
+      </w:r>
+      <w:proofErr w:type="spellEnd"/>
+      <w:r>
+        <w:t>.</w:t>
+      </w:r>
+      <w:r>
+        <w:t xml:space="preserve"> </w:t>
+      </w:r>
+      <w:proofErr w:type="spellStart"/>
+      <w:r>
+        <w:t>SymPy</w:t>
+      </w:r>
+      <w:proofErr w:type="spellEnd"/>
+      <w:r>
+        <w:t xml:space="preserve"> can also produce C and Fortran code as part of its printing</w:t>
+      </w:r>
+      <w:r>
+        <w:t xml:space="preserve"> and formatting</w:t>
+      </w:r>
+      <w:r>
+        <w:t xml:space="preserve"> capabilities. </w:t>
+      </w:r>
+      <w:r>
+        <w:t xml:space="preserve">The C </w:t>
+      </w:r>
+      <w:r>
+        <w:t>printer will try to use the standard C math libraries as much as possible.</w:t>
+      </w:r>
+      <w:r>
+        <w:t xml:space="preserve"> Of course, custom output formats can be implemented as well. Extending </w:t>
+      </w:r>
+      <w:proofErr w:type="spellStart"/>
+      <w:r>
+        <w:t>SymPy’s</w:t>
+      </w:r>
+      <w:proofErr w:type="spellEnd"/>
+      <w:r>
+        <w:t xml:space="preserve"> supported output formats will be discussed in the next section.</w:t>
+      </w:r>
+    </w:p>
+    <w:p/>
+    <w:p>
+      <w:pPr>
+        <w:rPr>
+          <w:rFonts w:ascii="Courier" w:hAnsi="Courier" w:cs="Courier"/>
+          <w:sz w:val="20"/>
+          <w:szCs w:val="20"/>
+        </w:rPr>
+      </w:pPr>
+      <w:r>
+        <w:rPr>
+          <w:rFonts w:ascii="Courier" w:hAnsi="Courier" w:cs="Courier"/>
+          <w:sz w:val="20"/>
+          <w:szCs w:val="20"/>
+        </w:rPr>
+        <w:t xml:space="preserve">&gt;&gt;&gt; </w:t>
+      </w:r>
+      <w:proofErr w:type="gramStart"/>
+      <w:r>
+        <w:rPr>
+          <w:rFonts w:ascii="Courier" w:hAnsi="Courier" w:cs="Courier"/>
+          <w:sz w:val="20"/>
+          <w:szCs w:val="20"/>
+        </w:rPr>
+        <w:t>fr</w:t>
+      </w:r>
+      <w:r>
+        <w:rPr>
+          <w:rFonts w:ascii="Courier" w:hAnsi="Courier" w:cs="Courier"/>
+          <w:sz w:val="20"/>
+          <w:szCs w:val="20"/>
+        </w:rPr>
+        <w:t>om</w:t>
+      </w:r>
+      <w:proofErr w:type="gramEnd"/>
+      <w:r>
+        <w:rPr>
+          <w:rFonts w:ascii="Courier" w:hAnsi="Courier" w:cs="Courier"/>
+          <w:sz w:val="20"/>
+          <w:szCs w:val="20"/>
+        </w:rPr>
+        <w:t xml:space="preserve"> </w:t>
+      </w:r>
+      <w:proofErr w:type="spellStart"/>
+      <w:r>
+        <w:rPr>
+          <w:rFonts w:ascii="Courier" w:hAnsi="Courier" w:cs="Courier"/>
+          <w:sz w:val="20"/>
+          <w:szCs w:val="20"/>
+        </w:rPr>
+        <w:t>sympy</w:t>
+      </w:r>
+      <w:proofErr w:type="spellEnd"/>
+      <w:r>
+        <w:rPr>
+          <w:rFonts w:ascii="Courier" w:hAnsi="Courier" w:cs="Courier"/>
+          <w:sz w:val="20"/>
+          <w:szCs w:val="20"/>
+        </w:rPr>
+        <w:t xml:space="preserve"> import Integral, latex</w:t>
+      </w:r>
+    </w:p>
+    <w:p>
+      <w:pPr>
+        <w:rPr>
+          <w:rFonts w:ascii="Courier" w:hAnsi="Courier" w:cs="Courier"/>
+          <w:sz w:val="20"/>
+          <w:szCs w:val="20"/>
+        </w:rPr>
+      </w:pPr>
+      <w:r>
+        <w:rPr>
+          <w:rFonts w:ascii="Courier" w:hAnsi="Courier" w:cs="Courier"/>
+          <w:sz w:val="20"/>
+          <w:szCs w:val="20"/>
+        </w:rPr>
+        <w:t xml:space="preserve">&gt;&gt;&gt; </w:t>
+      </w:r>
+      <w:proofErr w:type="gramStart"/>
+      <w:r>
+        <w:rPr>
+          <w:rFonts w:ascii="Courier" w:hAnsi="Courier" w:cs="Courier"/>
+          <w:sz w:val="20"/>
+          <w:szCs w:val="20"/>
+        </w:rPr>
+        <w:t>from</w:t>
+      </w:r>
+      <w:proofErr w:type="gramEnd"/>
+      <w:r>
+        <w:rPr>
+          <w:rFonts w:ascii="Courier" w:hAnsi="Courier" w:cs="Courier"/>
+          <w:sz w:val="20"/>
+          <w:szCs w:val="20"/>
+        </w:rPr>
+        <w:t xml:space="preserve"> </w:t>
+      </w:r>
+      <w:proofErr w:type="spellStart"/>
+      <w:r>
+        <w:rPr>
+          <w:rFonts w:ascii="Courier" w:hAnsi="Courier" w:cs="Courier"/>
+          <w:sz w:val="20"/>
+          <w:szCs w:val="20"/>
+        </w:rPr>
+        <w:t>sympy.abc</w:t>
+      </w:r>
+      <w:proofErr w:type="spellEnd"/>
+      <w:r>
+        <w:rPr>
+          <w:rFonts w:ascii="Courier" w:hAnsi="Courier" w:cs="Courier"/>
+          <w:sz w:val="20"/>
+          <w:szCs w:val="20"/>
+        </w:rPr>
+        <w:t xml:space="preserve"> import x</w:t>
+      </w:r>
+    </w:p>
+    <w:p>
+      <w:pPr>
+        <w:rPr>
+          <w:rFonts w:ascii="Courier" w:hAnsi="Courier" w:cs="Courier"/>
+          <w:sz w:val="20"/>
+          <w:szCs w:val="20"/>
+        </w:rPr>
+      </w:pPr>
+      <w:r>
+        <w:rPr>
+          <w:rFonts w:ascii="Courier" w:hAnsi="Courier" w:cs="Courier"/>
+          <w:sz w:val="20"/>
+          <w:szCs w:val="20"/>
+        </w:rPr>
+        <w:t xml:space="preserve">&gt;&gt;&gt; </w:t>
+      </w:r>
+      <w:proofErr w:type="gramStart"/>
+      <w:r>
+        <w:rPr>
+          <w:rFonts w:ascii="Courier" w:hAnsi="Courier" w:cs="Courier"/>
+          <w:sz w:val="20"/>
+          <w:szCs w:val="20"/>
+        </w:rPr>
+        <w:t>latex</w:t>
+      </w:r>
+      <w:proofErr w:type="gramEnd"/>
+      <w:r>
+        <w:rPr>
+          <w:rFonts w:ascii="Courier" w:hAnsi="Courier" w:cs="Courier"/>
+          <w:sz w:val="20"/>
+          <w:szCs w:val="20"/>
+        </w:rPr>
+        <w:t>(x**2)</w:t>
+      </w:r>
+    </w:p>
+    <w:p>
+      <w:pPr>
+        <w:rPr>
+          <w:rFonts w:ascii="Courier" w:hAnsi="Courier" w:cs="Courier"/>
+          <w:sz w:val="20"/>
+          <w:szCs w:val="20"/>
+        </w:rPr>
+      </w:pPr>
+      <w:proofErr w:type="gramStart"/>
+      <w:r>
+        <w:rPr>
+          <w:rFonts w:ascii="Courier" w:hAnsi="Courier" w:cs="Courier"/>
+          <w:sz w:val="20"/>
+          <w:szCs w:val="20"/>
+        </w:rPr>
+        <w:t>x</w:t>
+      </w:r>
+      <w:proofErr w:type="gramEnd"/>
+      <w:r>
+        <w:rPr>
+          <w:rFonts w:ascii="Courier" w:hAnsi="Courier" w:cs="Courier"/>
+          <w:sz w:val="20"/>
+          <w:szCs w:val="20"/>
+        </w:rPr>
+        <w:t>^{2}</w:t>
+      </w:r>
+    </w:p>
+    <w:p>
+      <w:pPr>
+        <w:rPr>
+          <w:rFonts w:ascii="Courier" w:hAnsi="Courier" w:cs="Courier"/>
+          <w:sz w:val="20"/>
+          <w:szCs w:val="20"/>
+        </w:rPr>
+      </w:pPr>
+      <w:r>
+        <w:rPr>
+          <w:rFonts w:ascii="Courier" w:hAnsi="Courier" w:cs="Courier"/>
+          <w:sz w:val="20"/>
+          <w:szCs w:val="20"/>
+        </w:rPr>
+        <w:t xml:space="preserve">&gt;&gt;&gt; </w:t>
+      </w:r>
+      <w:proofErr w:type="gramStart"/>
+      <w:r>
+        <w:rPr>
+          <w:rFonts w:ascii="Courier" w:hAnsi="Courier" w:cs="Courier"/>
+          <w:sz w:val="20"/>
+          <w:szCs w:val="20"/>
+        </w:rPr>
+        <w:t>latex</w:t>
+      </w:r>
+      <w:proofErr w:type="gramEnd"/>
+      <w:r>
+        <w:rPr>
+          <w:rFonts w:ascii="Courier" w:hAnsi="Courier" w:cs="Courier"/>
+          <w:sz w:val="20"/>
+          <w:szCs w:val="20"/>
+        </w:rPr>
+        <w:t>(x**2, mode='inline')</w:t>
+      </w:r>
+    </w:p>
+    <w:p>
+      <w:pPr>
+        <w:rPr>
+          <w:rFonts w:ascii="Courier" w:hAnsi="Courier" w:cs="Courier"/>
+          <w:sz w:val="20"/>
+          <w:szCs w:val="20"/>
+        </w:rPr>
+      </w:pPr>
+      <w:r>
+        <w:rPr>
+          <w:rFonts w:ascii="Courier" w:hAnsi="Courier" w:cs="Courier"/>
+          <w:sz w:val="20"/>
+          <w:szCs w:val="20"/>
+        </w:rPr>
+        <w:t>$</w:t>
+      </w:r>
+      <w:proofErr w:type="gramStart"/>
+      <w:r>
+        <w:rPr>
+          <w:rFonts w:ascii="Courier" w:hAnsi="Courier" w:cs="Courier"/>
+          <w:sz w:val="20"/>
+          <w:szCs w:val="20"/>
+        </w:rPr>
+        <w:t>x</w:t>
+      </w:r>
+      <w:proofErr w:type="gramEnd"/>
+      <w:r>
+        <w:rPr>
+          <w:rFonts w:ascii="Courier" w:hAnsi="Courier" w:cs="Courier"/>
+          <w:sz w:val="20"/>
+          <w:szCs w:val="20"/>
+        </w:rPr>
+        <w:t>^{2}$</w:t>
+      </w:r>
+    </w:p>
+    <w:p>
+      <w:pPr>
+        <w:rPr>
+          <w:rFonts w:ascii="Courier" w:hAnsi="Courier" w:cs="Courier"/>
+          <w:sz w:val="20"/>
+          <w:szCs w:val="20"/>
+        </w:rPr>
+      </w:pPr>
+      <w:r>
+        <w:rPr>
+          <w:rFonts w:ascii="Courier" w:hAnsi="Courier" w:cs="Courier"/>
+          <w:sz w:val="20"/>
+          <w:szCs w:val="20"/>
+        </w:rPr>
+        <w:t>&gt;</w:t>
+      </w:r>
+      <w:r>
+        <w:rPr>
+          <w:rFonts w:ascii="Courier" w:hAnsi="Courier" w:cs="Courier"/>
+          <w:sz w:val="20"/>
+          <w:szCs w:val="20"/>
+        </w:rPr>
+        <w:t xml:space="preserve">&gt;&gt; </w:t>
+      </w:r>
+      <w:proofErr w:type="gramStart"/>
+      <w:r>
+        <w:rPr>
+          <w:rFonts w:ascii="Courier" w:hAnsi="Courier" w:cs="Courier"/>
+          <w:sz w:val="20"/>
+          <w:szCs w:val="20"/>
+        </w:rPr>
+        <w:t>latex</w:t>
+      </w:r>
+      <w:proofErr w:type="gramEnd"/>
+      <w:r>
+        <w:rPr>
+          <w:rFonts w:ascii="Courier" w:hAnsi="Courier" w:cs="Courier"/>
+          <w:sz w:val="20"/>
+          <w:szCs w:val="20"/>
+        </w:rPr>
+        <w:t>(x**2, mode='equation')</w:t>
+      </w:r>
+    </w:p>
+    <w:p>
+      <w:pPr>
+        <w:rPr>
+          <w:rFonts w:ascii="Courier" w:hAnsi="Courier" w:cs="Courier"/>
+          <w:sz w:val="20"/>
+          <w:szCs w:val="20"/>
+        </w:rPr>
+      </w:pPr>
+      <w:r>
+        <w:rPr>
+          <w:rFonts w:ascii="Courier" w:hAnsi="Courier" w:cs="Courier"/>
+          <w:sz w:val="20"/>
+          <w:szCs w:val="20"/>
+        </w:rPr>
+        <w:t>\</w:t>
+      </w:r>
+      <w:proofErr w:type="gramStart"/>
+      <w:r>
+        <w:rPr>
+          <w:rFonts w:ascii="Courier" w:hAnsi="Courier" w:cs="Courier"/>
+          <w:sz w:val="20"/>
+          <w:szCs w:val="20"/>
+        </w:rPr>
+        <w:t>begin</w:t>
+      </w:r>
+      <w:proofErr w:type="gramEnd"/>
+      <w:r>
+        <w:rPr>
+          <w:rFonts w:ascii="Courier" w:hAnsi="Courier" w:cs="Courier"/>
+          <w:sz w:val="20"/>
+          <w:szCs w:val="20"/>
+        </w:rPr>
+        <w:t>{equati</w:t>
+      </w:r>
+      <w:r>
+        <w:rPr>
+          <w:rFonts w:ascii="Courier" w:hAnsi="Courier" w:cs="Courier"/>
+          <w:sz w:val="20"/>
+          <w:szCs w:val="20"/>
+        </w:rPr>
+        <w:t>on}x^{2}\end{equation}</w:t>
+      </w:r>
+    </w:p>
+    <w:p>
+      <w:pPr>
+        <w:rPr>
+          <w:rFonts w:ascii="Courier" w:hAnsi="Courier" w:cs="Courier"/>
+          <w:sz w:val="20"/>
+          <w:szCs w:val="20"/>
+        </w:rPr>
+      </w:pPr>
+      <w:r>
+        <w:rPr>
+          <w:rFonts w:ascii="Courier" w:hAnsi="Courier" w:cs="Courier"/>
+          <w:sz w:val="20"/>
+          <w:szCs w:val="20"/>
+        </w:rPr>
+        <w:t>&gt;&gt;</w:t>
+      </w:r>
+      <w:r>
+        <w:rPr>
+          <w:rFonts w:ascii="Courier" w:hAnsi="Courier" w:cs="Courier"/>
+          <w:sz w:val="20"/>
+          <w:szCs w:val="20"/>
+        </w:rPr>
+        <w:t xml:space="preserve">&gt; </w:t>
+      </w:r>
+      <w:proofErr w:type="gramStart"/>
+      <w:r>
+        <w:rPr>
+          <w:rFonts w:ascii="Courier" w:hAnsi="Courier" w:cs="Courier"/>
+          <w:sz w:val="20"/>
+          <w:szCs w:val="20"/>
+        </w:rPr>
+        <w:t>latex</w:t>
+      </w:r>
+      <w:proofErr w:type="gramEnd"/>
+      <w:r>
+        <w:rPr>
+          <w:rFonts w:ascii="Courier" w:hAnsi="Courier" w:cs="Courier"/>
+          <w:sz w:val="20"/>
+          <w:szCs w:val="20"/>
+        </w:rPr>
+        <w:t>(x**2, mode='equation*')</w:t>
+      </w:r>
+    </w:p>
+    <w:p>
+      <w:pPr>
+        <w:rPr>
+          <w:rFonts w:ascii="Courier" w:hAnsi="Courier" w:cs="Courier"/>
+          <w:sz w:val="20"/>
+          <w:szCs w:val="20"/>
+        </w:rPr>
+      </w:pPr>
+      <w:r>
+        <w:rPr>
+          <w:rFonts w:ascii="Courier" w:hAnsi="Courier" w:cs="Courier"/>
+          <w:sz w:val="20"/>
+          <w:szCs w:val="20"/>
+        </w:rPr>
         <w:lastRenderedPageBreak/>
+        <w:t>\</w:t>
+      </w:r>
+      <w:proofErr w:type="gramStart"/>
+      <w:r>
+        <w:rPr>
+          <w:rFonts w:ascii="Courier" w:hAnsi="Courier" w:cs="Courier"/>
+          <w:sz w:val="20"/>
+          <w:szCs w:val="20"/>
+        </w:rPr>
+        <w:t>begin</w:t>
+      </w:r>
+      <w:proofErr w:type="gramEnd"/>
+      <w:r>
+        <w:rPr>
+          <w:rFonts w:ascii="Courier" w:hAnsi="Courier" w:cs="Courier"/>
+          <w:sz w:val="20"/>
+          <w:szCs w:val="20"/>
+        </w:rPr>
+        <w:t>{equation*}x^{2}\end{equation*}</w:t>
+      </w:r>
+    </w:p>
+    <w:p>
+      <w:pPr>
+        <w:rPr>
+          <w:rFonts w:ascii="Courier" w:hAnsi="Courier" w:cs="Courier"/>
+          <w:sz w:val="20"/>
+          <w:szCs w:val="20"/>
+        </w:rPr>
+      </w:pPr>
+      <w:r>
+        <w:rPr>
+          <w:rFonts w:ascii="Courier" w:hAnsi="Courier" w:cs="Courier"/>
+          <w:sz w:val="20"/>
+          <w:szCs w:val="20"/>
+        </w:rPr>
+        <w:t xml:space="preserve">&gt;&gt;&gt; </w:t>
+      </w:r>
+      <w:proofErr w:type="gramStart"/>
+      <w:r>
+        <w:rPr>
+          <w:rFonts w:ascii="Courier" w:hAnsi="Courier" w:cs="Courier"/>
+          <w:sz w:val="20"/>
+          <w:szCs w:val="20"/>
+        </w:rPr>
+        <w:t>latex</w:t>
+      </w:r>
+      <w:proofErr w:type="gramEnd"/>
+      <w:r>
+        <w:rPr>
+          <w:rFonts w:ascii="Courier" w:hAnsi="Courier" w:cs="Courier"/>
+          <w:sz w:val="20"/>
+          <w:szCs w:val="20"/>
+        </w:rPr>
+        <w:t>(1/x)</w:t>
+      </w:r>
+    </w:p>
+    <w:p>
+      <w:pPr>
+        <w:rPr>
+          <w:rFonts w:ascii="Courier" w:hAnsi="Courier" w:cs="Courier"/>
+          <w:sz w:val="20"/>
+          <w:szCs w:val="20"/>
+        </w:rPr>
+      </w:pPr>
+      <w:r>
+        <w:rPr>
+          <w:rFonts w:ascii="Courier" w:hAnsi="Courier" w:cs="Courier"/>
+          <w:sz w:val="20"/>
+          <w:szCs w:val="20"/>
+        </w:rPr>
+        <w:t>\</w:t>
+      </w:r>
+      <w:proofErr w:type="spellStart"/>
+      <w:proofErr w:type="gramStart"/>
+      <w:r>
+        <w:rPr>
+          <w:rFonts w:ascii="Courier" w:hAnsi="Courier" w:cs="Courier"/>
+          <w:sz w:val="20"/>
+          <w:szCs w:val="20"/>
+        </w:rPr>
+        <w:t>frac</w:t>
+      </w:r>
+      <w:proofErr w:type="spellEnd"/>
+      <w:proofErr w:type="gramEnd"/>
+      <w:r>
+        <w:rPr>
+          <w:rFonts w:ascii="Courier" w:hAnsi="Courier" w:cs="Courier"/>
+          <w:sz w:val="20"/>
+          <w:szCs w:val="20"/>
+        </w:rPr>
+        <w:t>{1}{x}</w:t>
+      </w:r>
+    </w:p>
+    <w:p>
+      <w:pPr>
+        <w:rPr>
+          <w:rFonts w:ascii="Courier" w:hAnsi="Courier" w:cs="Courier"/>
+          <w:sz w:val="20"/>
+          <w:szCs w:val="20"/>
+        </w:rPr>
+      </w:pPr>
+      <w:r>
+        <w:rPr>
+          <w:rFonts w:ascii="Courier" w:hAnsi="Courier" w:cs="Courier"/>
+          <w:sz w:val="20"/>
+          <w:szCs w:val="20"/>
+        </w:rPr>
+        <w:t xml:space="preserve">&gt;&gt;&gt; </w:t>
+      </w:r>
+      <w:proofErr w:type="gramStart"/>
+      <w:r>
+        <w:rPr>
+          <w:rFonts w:ascii="Courier" w:hAnsi="Courier" w:cs="Courier"/>
+          <w:sz w:val="20"/>
+          <w:szCs w:val="20"/>
+        </w:rPr>
+        <w:t>latex</w:t>
+      </w:r>
+      <w:proofErr w:type="gramEnd"/>
+      <w:r>
+        <w:rPr>
+          <w:rFonts w:ascii="Courier" w:hAnsi="Courier" w:cs="Courier"/>
+          <w:sz w:val="20"/>
+          <w:szCs w:val="20"/>
+        </w:rPr>
+        <w:t>(Integral(x**2, x))</w:t>
+      </w:r>
+    </w:p>
+    <w:p>
+      <w:pPr>
+        <w:rPr>
+          <w:rFonts w:ascii="Courier" w:hAnsi="Courier" w:cs="Courier"/>
+          <w:sz w:val="20"/>
+          <w:szCs w:val="20"/>
+        </w:rPr>
+      </w:pPr>
+      <w:r>
+        <w:rPr>
+          <w:rFonts w:ascii="Courier" w:hAnsi="Courier" w:cs="Courier"/>
+          <w:sz w:val="20"/>
+          <w:szCs w:val="20"/>
+        </w:rPr>
+        <w:t>\</w:t>
+      </w:r>
+      <w:proofErr w:type="spellStart"/>
+      <w:proofErr w:type="gramStart"/>
+      <w:r>
+        <w:rPr>
+          <w:rFonts w:ascii="Courier" w:hAnsi="Courier" w:cs="Courier"/>
+          <w:sz w:val="20"/>
+          <w:szCs w:val="20"/>
+        </w:rPr>
+        <w:t>int</w:t>
+      </w:r>
+      <w:proofErr w:type="spellEnd"/>
+      <w:proofErr w:type="gramEnd"/>
+      <w:r>
+        <w:rPr>
+          <w:rFonts w:ascii="Courier" w:hAnsi="Courier" w:cs="Courier"/>
+          <w:sz w:val="20"/>
+          <w:szCs w:val="20"/>
+        </w:rPr>
+        <w:t xml:space="preserve"> x^{2}\,dx</w:t>
+      </w:r>
+    </w:p>
+    <w:p>
+      <w:r>
+        <w:t xml:space="preserve">(a) </w:t>
+      </w:r>
+      <w:proofErr w:type="spellStart"/>
+      <w:r>
+        <w:t>LaTeX</w:t>
+      </w:r>
+      <w:proofErr w:type="spellEnd"/>
+      <w:r>
+        <w:t xml:space="preserve"> output</w:t>
+      </w:r>
+    </w:p>
+    <w:p/>
+    <w:p>
+      <w:pPr>
+        <w:rPr>
+          <w:rFonts w:ascii="Courier" w:hAnsi="Courier"/>
+          <w:sz w:val="20"/>
+          <w:szCs w:val="20"/>
+        </w:rPr>
+      </w:pPr>
+      <w:r>
+        <w:rPr>
+          <w:rFonts w:ascii="Courier" w:hAnsi="Courier"/>
+          <w:sz w:val="20"/>
+          <w:szCs w:val="20"/>
+        </w:rPr>
+        <w:t xml:space="preserve">&gt;&gt;&gt; </w:t>
+      </w:r>
+      <w:proofErr w:type="gramStart"/>
+      <w:r>
+        <w:rPr>
+          <w:rFonts w:ascii="Courier" w:hAnsi="Courier"/>
+          <w:sz w:val="20"/>
+          <w:szCs w:val="20"/>
+        </w:rPr>
+        <w:t>from</w:t>
+      </w:r>
+      <w:proofErr w:type="gramEnd"/>
+      <w:r>
+        <w:rPr>
+          <w:rFonts w:ascii="Courier" w:hAnsi="Courier"/>
+          <w:sz w:val="20"/>
+          <w:szCs w:val="20"/>
+        </w:rPr>
+        <w:t xml:space="preserve"> </w:t>
+      </w:r>
+      <w:proofErr w:type="spellStart"/>
+      <w:r>
+        <w:rPr>
+          <w:rFonts w:ascii="Courier" w:hAnsi="Courier"/>
+          <w:sz w:val="20"/>
+          <w:szCs w:val="20"/>
+        </w:rPr>
+        <w:t>symp</w:t>
+      </w:r>
+      <w:r>
+        <w:rPr>
+          <w:rFonts w:ascii="Courier" w:hAnsi="Courier"/>
+          <w:sz w:val="20"/>
+          <w:szCs w:val="20"/>
+        </w:rPr>
+        <w:t>y.printing.mathml</w:t>
+      </w:r>
+      <w:proofErr w:type="spellEnd"/>
+      <w:r>
+        <w:rPr>
+          <w:rFonts w:ascii="Courier" w:hAnsi="Courier"/>
+          <w:sz w:val="20"/>
+          <w:szCs w:val="20"/>
+        </w:rPr>
+        <w:t xml:space="preserve"> import </w:t>
+      </w:r>
+      <w:proofErr w:type="spellStart"/>
+      <w:r>
+        <w:rPr>
+          <w:rFonts w:ascii="Courier" w:hAnsi="Courier"/>
+          <w:sz w:val="20"/>
+          <w:szCs w:val="20"/>
+        </w:rPr>
+        <w:t>mathml</w:t>
+      </w:r>
+      <w:proofErr w:type="spellEnd"/>
+    </w:p>
+    <w:p>
+      <w:pPr>
+        <w:rPr>
+          <w:rFonts w:ascii="Courier" w:hAnsi="Courier"/>
+          <w:sz w:val="20"/>
+          <w:szCs w:val="20"/>
+        </w:rPr>
+      </w:pPr>
+      <w:r>
+        <w:rPr>
+          <w:rFonts w:ascii="Courier" w:hAnsi="Courier"/>
+          <w:sz w:val="20"/>
+          <w:szCs w:val="20"/>
+        </w:rPr>
+        <w:t xml:space="preserve">&gt;&gt;&gt; </w:t>
+      </w:r>
+      <w:proofErr w:type="gramStart"/>
+      <w:r>
+        <w:rPr>
+          <w:rFonts w:ascii="Courier" w:hAnsi="Courier"/>
+          <w:sz w:val="20"/>
+          <w:szCs w:val="20"/>
+        </w:rPr>
+        <w:t>from</w:t>
+      </w:r>
+      <w:proofErr w:type="gramEnd"/>
+      <w:r>
+        <w:rPr>
+          <w:rFonts w:ascii="Courier" w:hAnsi="Courier"/>
+          <w:sz w:val="20"/>
+          <w:szCs w:val="20"/>
+        </w:rPr>
+        <w:t xml:space="preserve"> </w:t>
+      </w:r>
+      <w:proofErr w:type="spellStart"/>
+      <w:r>
+        <w:rPr>
+          <w:rFonts w:ascii="Courier" w:hAnsi="Courier"/>
+          <w:sz w:val="20"/>
+          <w:szCs w:val="20"/>
+        </w:rPr>
+        <w:t>sympy</w:t>
+      </w:r>
+      <w:proofErr w:type="spellEnd"/>
+      <w:r>
+        <w:rPr>
+          <w:rFonts w:ascii="Courier" w:hAnsi="Courier"/>
+          <w:sz w:val="20"/>
+          <w:szCs w:val="20"/>
+        </w:rPr>
+        <w:t xml:space="preserve"> import Integral, latex</w:t>
+      </w:r>
+    </w:p>
+    <w:p>
+      <w:pPr>
+        <w:rPr>
+          <w:rFonts w:ascii="Courier" w:hAnsi="Courier"/>
+          <w:sz w:val="20"/>
+          <w:szCs w:val="20"/>
+        </w:rPr>
+      </w:pPr>
+      <w:r>
+        <w:rPr>
+          <w:rFonts w:ascii="Courier" w:hAnsi="Courier"/>
+          <w:sz w:val="20"/>
+          <w:szCs w:val="20"/>
+        </w:rPr>
+        <w:t xml:space="preserve">&gt;&gt;&gt; </w:t>
+      </w:r>
+      <w:proofErr w:type="gramStart"/>
+      <w:r>
+        <w:rPr>
+          <w:rFonts w:ascii="Courier" w:hAnsi="Courier"/>
+          <w:sz w:val="20"/>
+          <w:szCs w:val="20"/>
+        </w:rPr>
+        <w:t>from</w:t>
+      </w:r>
+      <w:proofErr w:type="gramEnd"/>
+      <w:r>
+        <w:rPr>
+          <w:rFonts w:ascii="Courier" w:hAnsi="Courier"/>
+          <w:sz w:val="20"/>
+          <w:szCs w:val="20"/>
+        </w:rPr>
+        <w:t xml:space="preserve"> </w:t>
+      </w:r>
+      <w:proofErr w:type="spellStart"/>
+      <w:r>
+        <w:rPr>
+          <w:rFonts w:ascii="Courier" w:hAnsi="Courier"/>
+          <w:sz w:val="20"/>
+          <w:szCs w:val="20"/>
+        </w:rPr>
+        <w:t>sympy.abc</w:t>
+      </w:r>
+      <w:proofErr w:type="spellEnd"/>
+      <w:r>
+        <w:rPr>
+          <w:rFonts w:ascii="Courier" w:hAnsi="Courier"/>
+          <w:sz w:val="20"/>
+          <w:szCs w:val="20"/>
+        </w:rPr>
+        <w:t xml:space="preserve"> import x</w:t>
+      </w:r>
+    </w:p>
+    <w:p>
+      <w:pPr>
+        <w:rPr>
+          <w:rFonts w:ascii="Courier" w:hAnsi="Courier"/>
+          <w:sz w:val="20"/>
+          <w:szCs w:val="20"/>
+        </w:rPr>
+      </w:pPr>
+      <w:r>
+        <w:rPr>
+          <w:rFonts w:ascii="Courier" w:hAnsi="Courier"/>
+          <w:sz w:val="20"/>
+          <w:szCs w:val="20"/>
+        </w:rPr>
+        <w:t xml:space="preserve">&gt;&gt;&gt; </w:t>
+      </w:r>
+      <w:proofErr w:type="gramStart"/>
+      <w:r>
+        <w:rPr>
+          <w:rFonts w:ascii="Courier" w:hAnsi="Courier"/>
+          <w:sz w:val="20"/>
+          <w:szCs w:val="20"/>
+        </w:rPr>
+        <w:t>print</w:t>
+      </w:r>
+      <w:proofErr w:type="gramEnd"/>
+      <w:r>
+        <w:rPr>
+          <w:rFonts w:ascii="Courier" w:hAnsi="Courier"/>
+          <w:sz w:val="20"/>
+          <w:szCs w:val="20"/>
+        </w:rPr>
+        <w:t xml:space="preserve"> </w:t>
+      </w:r>
+      <w:proofErr w:type="spellStart"/>
+      <w:r>
+        <w:rPr>
+          <w:rFonts w:ascii="Courier" w:hAnsi="Courier"/>
+          <w:sz w:val="20"/>
+          <w:szCs w:val="20"/>
+        </w:rPr>
+        <w:t>mathml</w:t>
+      </w:r>
+      <w:proofErr w:type="spellEnd"/>
+      <w:r>
+        <w:rPr>
+          <w:rFonts w:ascii="Courier" w:hAnsi="Courier"/>
+          <w:sz w:val="20"/>
+          <w:szCs w:val="20"/>
+        </w:rPr>
+        <w:t>(x**2)</w:t>
+      </w:r>
+    </w:p>
+    <w:p>
+      <w:pPr>
+        <w:rPr>
+          <w:rFonts w:ascii="Courier" w:hAnsi="Courier"/>
+          <w:sz w:val="20"/>
+          <w:szCs w:val="20"/>
+        </w:rPr>
+      </w:pPr>
+      <w:r>
+        <w:rPr>
+          <w:rFonts w:ascii="Courier" w:hAnsi="Courier"/>
+          <w:sz w:val="20"/>
+          <w:szCs w:val="20"/>
+        </w:rPr>
+        <w:t>&lt;</w:t>
+      </w:r>
+      <w:proofErr w:type="gramStart"/>
+      <w:r>
+        <w:rPr>
+          <w:rFonts w:ascii="Courier" w:hAnsi="Courier"/>
+          <w:sz w:val="20"/>
+          <w:szCs w:val="20"/>
+        </w:rPr>
+        <w:t>apply</w:t>
+      </w:r>
+      <w:proofErr w:type="gramEnd"/>
+      <w:r>
+        <w:rPr>
+          <w:rFonts w:ascii="Courier" w:hAnsi="Courier"/>
+          <w:sz w:val="20"/>
+          <w:szCs w:val="20"/>
+        </w:rPr>
+        <w:t>&gt;&lt;powe</w:t>
+      </w:r>
+      <w:r>
+        <w:rPr>
+          <w:rFonts w:ascii="Courier" w:hAnsi="Courier"/>
+          <w:sz w:val="20"/>
+          <w:szCs w:val="20"/>
+        </w:rPr>
+        <w:t>r/&gt;&lt;ci&gt;x&lt;/ci&gt;&lt;</w:t>
+      </w:r>
+      <w:proofErr w:type="spellStart"/>
+      <w:r>
+        <w:rPr>
+          <w:rFonts w:ascii="Courier" w:hAnsi="Courier"/>
+          <w:sz w:val="20"/>
+          <w:szCs w:val="20"/>
+        </w:rPr>
+        <w:t>cn</w:t>
+      </w:r>
+      <w:proofErr w:type="spellEnd"/>
+      <w:r>
+        <w:rPr>
+          <w:rFonts w:ascii="Courier" w:hAnsi="Courier"/>
+          <w:sz w:val="20"/>
+          <w:szCs w:val="20"/>
+        </w:rPr>
+        <w:t>&gt;2&lt;/</w:t>
+      </w:r>
+      <w:proofErr w:type="spellStart"/>
+      <w:r>
+        <w:rPr>
+          <w:rFonts w:ascii="Courier" w:hAnsi="Courier"/>
+          <w:sz w:val="20"/>
+          <w:szCs w:val="20"/>
+        </w:rPr>
+        <w:t>cn</w:t>
+      </w:r>
+      <w:proofErr w:type="spellEnd"/>
+      <w:r>
+        <w:rPr>
+          <w:rFonts w:ascii="Courier" w:hAnsi="Courier"/>
+          <w:sz w:val="20"/>
+          <w:szCs w:val="20"/>
+        </w:rPr>
+        <w:t>&gt;&lt;/apply&gt;</w:t>
+      </w:r>
+    </w:p>
+    <w:p>
+      <w:pPr>
+        <w:rPr>
+          <w:rFonts w:ascii="Courier" w:hAnsi="Courier"/>
+          <w:sz w:val="20"/>
+          <w:szCs w:val="20"/>
+        </w:rPr>
+      </w:pPr>
+      <w:r>
+        <w:rPr>
+          <w:rFonts w:ascii="Courier" w:hAnsi="Courier"/>
+          <w:sz w:val="20"/>
+          <w:szCs w:val="20"/>
+        </w:rPr>
+        <w:t xml:space="preserve">&gt;&gt;&gt; </w:t>
+      </w:r>
+      <w:proofErr w:type="gramStart"/>
+      <w:r>
+        <w:rPr>
+          <w:rFonts w:ascii="Courier" w:hAnsi="Courier"/>
+          <w:sz w:val="20"/>
+          <w:szCs w:val="20"/>
+        </w:rPr>
+        <w:t>print</w:t>
+      </w:r>
+      <w:proofErr w:type="gramEnd"/>
+      <w:r>
+        <w:rPr>
+          <w:rFonts w:ascii="Courier" w:hAnsi="Courier"/>
+          <w:sz w:val="20"/>
+          <w:szCs w:val="20"/>
+        </w:rPr>
+        <w:t xml:space="preserve"> </w:t>
+      </w:r>
+      <w:proofErr w:type="spellStart"/>
+      <w:r>
+        <w:rPr>
+          <w:rFonts w:ascii="Courier" w:hAnsi="Courier"/>
+          <w:sz w:val="20"/>
+          <w:szCs w:val="20"/>
+        </w:rPr>
+        <w:t>mathml</w:t>
+      </w:r>
+      <w:proofErr w:type="spellEnd"/>
+      <w:r>
+        <w:rPr>
+          <w:rFonts w:ascii="Courier" w:hAnsi="Courier"/>
+          <w:sz w:val="20"/>
+          <w:szCs w:val="20"/>
+        </w:rPr>
+        <w:t>(1/x)</w:t>
+      </w:r>
+    </w:p>
+    <w:p>
+      <w:pPr>
+        <w:rPr>
+          <w:rFonts w:ascii="Courier" w:hAnsi="Courier"/>
+          <w:sz w:val="20"/>
+          <w:szCs w:val="20"/>
+        </w:rPr>
+      </w:pPr>
+      <w:r>
+        <w:rPr>
+          <w:rFonts w:ascii="Courier" w:hAnsi="Courier"/>
+          <w:sz w:val="20"/>
+          <w:szCs w:val="20"/>
+        </w:rPr>
+        <w:t>&lt;</w:t>
+      </w:r>
+      <w:proofErr w:type="gramStart"/>
+      <w:r>
+        <w:rPr>
+          <w:rFonts w:ascii="Courier" w:hAnsi="Courier"/>
+          <w:sz w:val="20"/>
+          <w:szCs w:val="20"/>
+        </w:rPr>
+        <w:t>apply</w:t>
+      </w:r>
+      <w:proofErr w:type="gramEnd"/>
+      <w:r>
+        <w:rPr>
+          <w:rFonts w:ascii="Courier" w:hAnsi="Courier"/>
+          <w:sz w:val="20"/>
+          <w:szCs w:val="20"/>
+        </w:rPr>
+        <w:t>&gt;&lt;power/&gt;&lt;ci&gt;x&lt;/ci&gt;&lt;</w:t>
+      </w:r>
+      <w:proofErr w:type="spellStart"/>
+      <w:r>
+        <w:rPr>
+          <w:rFonts w:ascii="Courier" w:hAnsi="Courier"/>
+          <w:sz w:val="20"/>
+          <w:szCs w:val="20"/>
+        </w:rPr>
+        <w:t>cn</w:t>
+      </w:r>
+      <w:proofErr w:type="spellEnd"/>
+      <w:r>
+        <w:rPr>
+          <w:rFonts w:ascii="Courier" w:hAnsi="Courier"/>
+          <w:sz w:val="20"/>
+          <w:szCs w:val="20"/>
+        </w:rPr>
+        <w:t>&gt;-1&lt;/</w:t>
+      </w:r>
+      <w:proofErr w:type="spellStart"/>
+      <w:r>
+        <w:rPr>
+          <w:rFonts w:ascii="Courier" w:hAnsi="Courier"/>
+          <w:sz w:val="20"/>
+          <w:szCs w:val="20"/>
+        </w:rPr>
+        <w:t>cn</w:t>
+      </w:r>
+      <w:proofErr w:type="spellEnd"/>
+      <w:r>
+        <w:rPr>
+          <w:rFonts w:ascii="Courier" w:hAnsi="Courier"/>
+          <w:sz w:val="20"/>
+          <w:szCs w:val="20"/>
+        </w:rPr>
+        <w:t>&gt;&lt;/apply&gt;</w:t>
+      </w:r>
+    </w:p>
+    <w:p>
+      <w:r>
+        <w:t xml:space="preserve">(b) </w:t>
+      </w:r>
+      <w:proofErr w:type="spellStart"/>
+      <w:r>
+        <w:t>MathML</w:t>
+      </w:r>
+      <w:proofErr w:type="spellEnd"/>
+      <w:r>
+        <w:t xml:space="preserve"> output</w:t>
+      </w:r>
+    </w:p>
+    <w:p/>
+    <w:p>
+      <w:r>
+        <w:t>Fortran</w:t>
+      </w:r>
+    </w:p>
+    <w:p>
+      <w:pPr>
+        <w:rPr>
+          <w:rFonts w:ascii="Courier" w:hAnsi="Courier" w:cs="Courier"/>
+          <w:sz w:val="20"/>
+          <w:szCs w:val="20"/>
+        </w:rPr>
+      </w:pPr>
+      <w:r>
+        <w:rPr>
+          <w:rFonts w:ascii="Courier" w:hAnsi="Courier" w:cs="Courier"/>
+          <w:sz w:val="20"/>
+          <w:szCs w:val="20"/>
+        </w:rPr>
+        <w:t xml:space="preserve">&gt;&gt;&gt; </w:t>
+      </w:r>
+      <w:proofErr w:type="gramStart"/>
+      <w:r>
+        <w:rPr>
+          <w:rFonts w:ascii="Courier" w:hAnsi="Courier" w:cs="Courier"/>
+          <w:sz w:val="20"/>
+          <w:szCs w:val="20"/>
+        </w:rPr>
+        <w:t>from</w:t>
+      </w:r>
+      <w:proofErr w:type="gramEnd"/>
+      <w:r>
+        <w:rPr>
+          <w:rFonts w:ascii="Courier" w:hAnsi="Courier" w:cs="Courier"/>
+          <w:sz w:val="20"/>
+          <w:szCs w:val="20"/>
+        </w:rPr>
+        <w:t xml:space="preserve"> </w:t>
+      </w:r>
+      <w:proofErr w:type="spellStart"/>
+      <w:r>
+        <w:rPr>
+          <w:rFonts w:ascii="Courier" w:hAnsi="Courier" w:cs="Courier"/>
+          <w:sz w:val="20"/>
+          <w:szCs w:val="20"/>
+        </w:rPr>
+        <w:t>sympy</w:t>
+      </w:r>
+      <w:proofErr w:type="spellEnd"/>
+      <w:r>
+        <w:rPr>
+          <w:rFonts w:ascii="Courier" w:hAnsi="Courier" w:cs="Courier"/>
+          <w:sz w:val="20"/>
+          <w:szCs w:val="20"/>
+        </w:rPr>
+        <w:t xml:space="preserve"> import *</w:t>
+      </w:r>
+    </w:p>
+    <w:p>
+      <w:pPr>
+        <w:rPr>
+          <w:rFonts w:ascii="Courier" w:hAnsi="Courier" w:cs="Courier"/>
+          <w:sz w:val="20"/>
+          <w:szCs w:val="20"/>
+        </w:rPr>
+      </w:pPr>
+      <w:r>
+        <w:rPr>
+          <w:rFonts w:ascii="Courier" w:hAnsi="Courier" w:cs="Courier"/>
+          <w:sz w:val="20"/>
+          <w:szCs w:val="20"/>
+        </w:rPr>
+        <w:t xml:space="preserve">&gt;&gt;&gt; </w:t>
+      </w:r>
+      <w:proofErr w:type="gramStart"/>
+      <w:r>
+        <w:rPr>
+          <w:rFonts w:ascii="Courier" w:hAnsi="Courier" w:cs="Courier"/>
+          <w:sz w:val="20"/>
+          <w:szCs w:val="20"/>
+        </w:rPr>
+        <w:t>x</w:t>
+      </w:r>
+      <w:proofErr w:type="gramEnd"/>
+      <w:r>
+        <w:rPr>
+          <w:rFonts w:ascii="Courier" w:hAnsi="Courier" w:cs="Courier"/>
+          <w:sz w:val="20"/>
+          <w:szCs w:val="20"/>
+        </w:rPr>
+        <w:t xml:space="preserve"> = symbols("x")</w:t>
+      </w:r>
+    </w:p>
+    <w:p>
+      <w:pPr>
+        <w:rPr>
+          <w:rFonts w:ascii="Courier" w:hAnsi="Courier" w:cs="Courier"/>
+          <w:sz w:val="20"/>
+          <w:szCs w:val="20"/>
+        </w:rPr>
+      </w:pPr>
+      <w:r>
+        <w:rPr>
+          <w:rFonts w:ascii="Courier" w:hAnsi="Courier" w:cs="Courier"/>
+          <w:sz w:val="20"/>
+          <w:szCs w:val="20"/>
+        </w:rPr>
+        <w:t xml:space="preserve">&gt;&gt;&gt; </w:t>
+      </w:r>
+      <w:proofErr w:type="spellStart"/>
+      <w:proofErr w:type="gramStart"/>
+      <w:r>
+        <w:rPr>
+          <w:rFonts w:ascii="Courier" w:hAnsi="Courier" w:cs="Courier"/>
+          <w:sz w:val="20"/>
+          <w:szCs w:val="20"/>
+        </w:rPr>
+        <w:t>fcode</w:t>
+      </w:r>
+      <w:proofErr w:type="spellEnd"/>
+      <w:proofErr w:type="gramEnd"/>
+      <w:r>
+        <w:rPr>
+          <w:rFonts w:ascii="Courier" w:hAnsi="Courier" w:cs="Courier"/>
+          <w:sz w:val="20"/>
+          <w:szCs w:val="20"/>
+        </w:rPr>
+        <w:t>(</w:t>
+      </w:r>
+      <w:proofErr w:type="spellStart"/>
+      <w:r>
+        <w:rPr>
+          <w:rFonts w:ascii="Courier" w:hAnsi="Courier" w:cs="Courier"/>
+          <w:sz w:val="20"/>
+          <w:szCs w:val="20"/>
+        </w:rPr>
+        <w:t>sqrt</w:t>
+      </w:r>
+      <w:proofErr w:type="spellEnd"/>
+      <w:r>
+        <w:rPr>
+          <w:rFonts w:ascii="Courier" w:hAnsi="Courier" w:cs="Courier"/>
+          <w:sz w:val="20"/>
+          <w:szCs w:val="20"/>
+        </w:rPr>
+        <w:t>(1-x**2))</w:t>
+      </w:r>
+    </w:p>
+    <w:p>
+      <w:pPr>
+        <w:rPr>
+          <w:rFonts w:ascii="Courier" w:hAnsi="Courier" w:cs="Courier"/>
+          <w:sz w:val="20"/>
+          <w:szCs w:val="20"/>
+        </w:rPr>
+      </w:pPr>
+      <w:r>
+        <w:rPr>
+          <w:rFonts w:ascii="Courier" w:hAnsi="Courier" w:cs="Courier"/>
+          <w:sz w:val="20"/>
+          <w:szCs w:val="20"/>
+        </w:rPr>
+        <w:t xml:space="preserve">'      </w:t>
+      </w:r>
+      <w:proofErr w:type="spellStart"/>
+      <w:proofErr w:type="gramStart"/>
+      <w:r>
+        <w:rPr>
+          <w:rFonts w:ascii="Courier" w:hAnsi="Courier" w:cs="Courier"/>
+          <w:sz w:val="20"/>
+          <w:szCs w:val="20"/>
+        </w:rPr>
+        <w:t>sqrt</w:t>
+      </w:r>
+      <w:proofErr w:type="spellEnd"/>
+      <w:proofErr w:type="gramEnd"/>
+      <w:r>
+        <w:rPr>
+          <w:rFonts w:ascii="Courier" w:hAnsi="Courier" w:cs="Courier"/>
+          <w:sz w:val="20"/>
+          <w:szCs w:val="20"/>
+        </w:rPr>
+        <w:t>(-x**2 + 1)'</w:t>
+      </w:r>
+    </w:p>
+    <w:p>
+      <w:pPr>
+        <w:rPr>
+          <w:rFonts w:ascii="Courier" w:hAnsi="Courier" w:cs="Courier"/>
+          <w:sz w:val="20"/>
+          <w:szCs w:val="20"/>
+        </w:rPr>
+      </w:pPr>
+      <w:r>
+        <w:rPr>
+          <w:rFonts w:ascii="Courier" w:hAnsi="Courier" w:cs="Courier"/>
+          <w:sz w:val="20"/>
+          <w:szCs w:val="20"/>
+        </w:rPr>
+        <w:t xml:space="preserve">&gt;&gt;&gt; </w:t>
+      </w:r>
+      <w:proofErr w:type="spellStart"/>
+      <w:proofErr w:type="gramStart"/>
+      <w:r>
+        <w:rPr>
+          <w:rFonts w:ascii="Courier" w:hAnsi="Courier" w:cs="Courier"/>
+          <w:sz w:val="20"/>
+          <w:szCs w:val="20"/>
+        </w:rPr>
+        <w:t>fcode</w:t>
+      </w:r>
+      <w:proofErr w:type="spellEnd"/>
+      <w:proofErr w:type="gramEnd"/>
+      <w:r>
+        <w:rPr>
+          <w:rFonts w:ascii="Courier" w:hAnsi="Courier" w:cs="Courier"/>
+          <w:sz w:val="20"/>
+          <w:szCs w:val="20"/>
+        </w:rPr>
+        <w:t>((3 + 4*I)/(1 - conjugate(x)))</w:t>
+      </w:r>
+    </w:p>
+    <w:p>
+      <w:pPr>
+        <w:rPr>
+          <w:rFonts w:ascii="Courier" w:hAnsi="Courier" w:cs="Courier"/>
+          <w:sz w:val="20"/>
+          <w:szCs w:val="20"/>
+        </w:rPr>
+      </w:pPr>
+      <w:r>
+        <w:rPr>
+          <w:rFonts w:ascii="Courier" w:hAnsi="Courier" w:cs="Courier"/>
+          <w:sz w:val="20"/>
+          <w:szCs w:val="20"/>
+        </w:rPr>
+        <w:t>'      (</w:t>
+      </w:r>
+      <w:proofErr w:type="spellStart"/>
+      <w:proofErr w:type="gramStart"/>
+      <w:r>
+        <w:rPr>
+          <w:rFonts w:ascii="Courier" w:hAnsi="Courier" w:cs="Courier"/>
+          <w:sz w:val="20"/>
+          <w:szCs w:val="20"/>
+        </w:rPr>
+        <w:t>cmplx</w:t>
+      </w:r>
+      <w:proofErr w:type="spellEnd"/>
+      <w:proofErr w:type="gramEnd"/>
+      <w:r>
+        <w:rPr>
+          <w:rFonts w:ascii="Courier" w:hAnsi="Courier" w:cs="Courier"/>
+          <w:sz w:val="20"/>
+          <w:szCs w:val="20"/>
+        </w:rPr>
+        <w:t>(3,4))/(-</w:t>
+      </w:r>
+      <w:proofErr w:type="spellStart"/>
+      <w:r>
+        <w:rPr>
+          <w:rFonts w:ascii="Courier" w:hAnsi="Courier" w:cs="Courier"/>
+          <w:sz w:val="20"/>
+          <w:szCs w:val="20"/>
+        </w:rPr>
+        <w:t>conjg</w:t>
+      </w:r>
+      <w:proofErr w:type="spellEnd"/>
+      <w:r>
+        <w:rPr>
+          <w:rFonts w:ascii="Courier" w:hAnsi="Courier" w:cs="Courier"/>
+          <w:sz w:val="20"/>
+          <w:szCs w:val="20"/>
+        </w:rPr>
+        <w:t>(x) + 1)'</w:t>
+      </w:r>
+    </w:p>
+    <w:p>
+      <w:proofErr w:type="gramStart"/>
+      <w:r>
+        <w:t>(c) Fortran</w:t>
+      </w:r>
+      <w:proofErr w:type="gramEnd"/>
+      <w:r>
+        <w:t xml:space="preserve"> output</w:t>
+      </w:r>
+    </w:p>
+    <w:p/>
+    <w:p>
+      <w:r>
+        <w:t>Figure 2: Examples of various output formats and their usage</w:t>
+      </w:r>
+    </w:p>
+    <w:p/>
+    <w:p>
+      <w:r>
+        <w:rPr>
+          <w:b/>
+        </w:rPr>
+        <w:t>Implementation</w:t>
+      </w:r>
+    </w:p>
+    <w:p/>
+    <w:p>
+      <w:proofErr w:type="spellStart"/>
+      <w:r>
+        <w:t>SymPy’s</w:t>
+      </w:r>
+      <w:proofErr w:type="spellEnd"/>
+      <w:r>
+        <w:t xml:space="preserve"> formatting and printing implementation adheres tightly to an object oriented programming paradigm.</w:t>
+      </w:r>
+      <w:r>
+        <w:t xml:space="preserve"> At the root of the hierarchy, there is a</w:t>
+      </w:r>
+      <w:r>
+        <w:t xml:space="preserve"> </w:t>
+      </w:r>
+      <w:r>
+        <w:t xml:space="preserve">base class called </w:t>
+      </w:r>
+      <w:r>
+        <w:rPr>
+          <w:i/>
+        </w:rPr>
+        <w:t>Printer</w:t>
+      </w:r>
+      <w:r>
+        <w:t xml:space="preserve"> that </w:t>
+      </w:r>
+      <w:r>
+        <w:t xml:space="preserve">provides the infrastructure and boilerplate code that every </w:t>
+      </w:r>
+      <w:r>
+        <w:t xml:space="preserve">formatting and </w:t>
+      </w:r>
+      <w:r>
+        <w:t>print</w:t>
+      </w:r>
+      <w:r>
+        <w:t>ing</w:t>
+      </w:r>
+      <w:r>
+        <w:t xml:space="preserve"> implementation relies on</w:t>
+      </w:r>
+      <w:r>
+        <w:t>.</w:t>
+      </w:r>
+      <w:r>
+        <w:t xml:space="preserve"> </w:t>
+      </w:r>
+      <w:r>
+        <w:t>Such organization makes use of Python’s polymorphic feature</w:t>
+      </w:r>
+      <w:r>
+        <w:t>s</w:t>
+      </w:r>
+      <w:r>
+        <w:t xml:space="preserve"> such as method overriding and dynamic dispatch while offering</w:t>
+      </w:r>
+      <w:r>
+        <w:t xml:space="preserve"> a </w:t>
+      </w:r>
+      <w:r>
+        <w:t xml:space="preserve">neat and </w:t>
+      </w:r>
+      <w:r>
+        <w:t>compact</w:t>
+      </w:r>
+      <w:r>
+        <w:t xml:space="preserve"> codebase to develop and debug on.</w:t>
+      </w:r>
+      <w:r>
+        <w:t xml:space="preserve"> </w:t>
+      </w:r>
+      <w:r>
+        <w:t xml:space="preserve">Due to interoperability with legacy versions of </w:t>
+      </w:r>
+      <w:proofErr w:type="spellStart"/>
+      <w:r>
         <w:t>SymPy</w:t>
       </w:r>
       <w:proofErr w:type="spellEnd"/>
       <w:r>
-        <w:t xml:space="preserve"> supports</w:t>
-      </w:r>
-      <w:r>
-        <w:t xml:space="preserve"> within its printing and formatting utilities</w:t>
-      </w:r>
-      <w:r>
-        <w:t xml:space="preserve"> a variety of output formats ranging from pretty ASCII art to </w:t>
-      </w:r>
-      <w:proofErr w:type="spellStart"/>
-      <w:r>
-        <w:t>LaTeX</w:t>
-      </w:r>
-      <w:proofErr w:type="spellEnd"/>
-      <w:r>
-        <w:t xml:space="preserve"> and </w:t>
-      </w:r>
-      <w:proofErr w:type="spellStart"/>
-      <w:r>
-        <w:t>MathML</w:t>
-      </w:r>
-      <w:proofErr w:type="spellEnd"/>
-      <w:r>
-        <w:t>.</w:t>
-      </w:r>
-      <w:r>
-        <w:t xml:space="preserve"> </w:t>
-      </w:r>
-      <w:proofErr w:type="spellStart"/>
-      <w:r>
-        <w:t>SymPy</w:t>
-      </w:r>
-      <w:proofErr w:type="spellEnd"/>
-      <w:r>
-        <w:t xml:space="preserve"> can also produce C and Fortran code as part of its printing</w:t>
-      </w:r>
-      <w:r>
-        <w:t xml:space="preserve"> and formatting</w:t>
-      </w:r>
-      <w:r>
-        <w:t xml:space="preserve"> capabilities. </w:t>
-      </w:r>
-      <w:r>
-        <w:t xml:space="preserve">The C </w:t>
-      </w:r>
-      <w:r>
-        <w:t>printer will try to use the standard C math libraries as much as possible.</w:t>
-      </w:r>
-      <w:r>
-        <w:t xml:space="preserve"> Of course, custom output formats can be implemented as well. Extending </w:t>
-      </w:r>
-      <w:proofErr w:type="spellStart"/>
-      <w:r>
-        <w:t>SymPy’s</w:t>
-      </w:r>
-      <w:proofErr w:type="spellEnd"/>
-      <w:r>
-        <w:t xml:space="preserve"> supported output formats will be discussed in the next section.</w:t>
+        <w:t>, the printing framework is implemented in three parts:</w:t>
       </w:r>
     </w:p>
     <w:p/>
     <w:p>
       <w:pPr>
         <w:rPr>
-          <w:rFonts w:ascii="Courier" w:hAnsi="Courier" w:cs="Courier"/>
-          <w:sz w:val="20"/>
-          <w:szCs w:val="20"/>
-        </w:rPr>
-      </w:pPr>
-      <w:r>
-        <w:rPr>
-          <w:rFonts w:ascii="Courier" w:hAnsi="Courier" w:cs="Courier"/>
-          <w:sz w:val="20"/>
-          <w:szCs w:val="20"/>
-        </w:rPr>
-        <w:t xml:space="preserve">&gt;&gt;&gt; </w:t>
-      </w:r>
-      <w:proofErr w:type="gramStart"/>
-      <w:r>
-        <w:rPr>
-          <w:rFonts w:ascii="Courier" w:hAnsi="Courier" w:cs="Courier"/>
-          <w:sz w:val="20"/>
-          <w:szCs w:val="20"/>
-        </w:rPr>
-        <w:t>fr</w:t>
-      </w:r>
-      <w:r>
-        <w:rPr>
-          <w:rFonts w:ascii="Courier" w:hAnsi="Courier" w:cs="Courier"/>
-          <w:sz w:val="20"/>
-          <w:szCs w:val="20"/>
-        </w:rPr>
-        <w:t>om</w:t>
-      </w:r>
-      <w:proofErr w:type="gramEnd"/>
-      <w:r>
-        <w:rPr>
-          <w:rFonts w:ascii="Courier" w:hAnsi="Courier" w:cs="Courier"/>
-          <w:sz w:val="20"/>
-          <w:szCs w:val="20"/>
-        </w:rPr>
-        <w:t xml:space="preserve"> </w:t>
-      </w:r>
-      <w:proofErr w:type="spellStart"/>
-      <w:r>
-        <w:rPr>
-          <w:rFonts w:ascii="Courier" w:hAnsi="Courier" w:cs="Courier"/>
-          <w:sz w:val="20"/>
-          <w:szCs w:val="20"/>
-        </w:rPr>
-        <w:t>sympy</w:t>
-      </w:r>
-      <w:proofErr w:type="spellEnd"/>
-      <w:r>
-        <w:rPr>
-          <w:rFonts w:ascii="Courier" w:hAnsi="Courier" w:cs="Courier"/>
-          <w:sz w:val="20"/>
-          <w:szCs w:val="20"/>
-        </w:rPr>
-        <w:t xml:space="preserve"> import Integral, latex</w:t>
-      </w:r>
-    </w:p>
-    <w:p>
-      <w:pPr>
-        <w:rPr>
-          <w:rFonts w:ascii="Courier" w:hAnsi="Courier" w:cs="Courier"/>
-          <w:sz w:val="20"/>
-          <w:szCs w:val="20"/>
-        </w:rPr>
-      </w:pPr>
-      <w:r>
-        <w:rPr>
-          <w:rFonts w:ascii="Courier" w:hAnsi="Courier" w:cs="Courier"/>
-          <w:sz w:val="20"/>
-          <w:szCs w:val="20"/>
-        </w:rPr>
-        <w:t xml:space="preserve">&gt;&gt;&gt; </w:t>
-      </w:r>
-      <w:proofErr w:type="gramStart"/>
-      <w:r>
-        <w:rPr>
-          <w:rFonts w:ascii="Courier" w:hAnsi="Courier" w:cs="Courier"/>
-          <w:sz w:val="20"/>
-          <w:szCs w:val="20"/>
-        </w:rPr>
-        <w:t>from</w:t>
-      </w:r>
-      <w:proofErr w:type="gramEnd"/>
-      <w:r>
-        <w:rPr>
-          <w:rFonts w:ascii="Courier" w:hAnsi="Courier" w:cs="Courier"/>
-          <w:sz w:val="20"/>
-          <w:szCs w:val="20"/>
-        </w:rPr>
-        <w:t xml:space="preserve"> </w:t>
-      </w:r>
-      <w:proofErr w:type="spellStart"/>
-      <w:r>
-        <w:rPr>
-          <w:rFonts w:ascii="Courier" w:hAnsi="Courier" w:cs="Courier"/>
-          <w:sz w:val="20"/>
-          <w:szCs w:val="20"/>
-        </w:rPr>
-        <w:t>sympy.abc</w:t>
-      </w:r>
-      <w:proofErr w:type="spellEnd"/>
-      <w:r>
-        <w:rPr>
-          <w:rFonts w:ascii="Courier" w:hAnsi="Courier" w:cs="Courier"/>
-          <w:sz w:val="20"/>
-          <w:szCs w:val="20"/>
-        </w:rPr>
-        <w:t xml:space="preserve"> import x</w:t>
-      </w:r>
-    </w:p>
-    <w:p>
-      <w:pPr>
-        <w:rPr>
-          <w:rFonts w:ascii="Courier" w:hAnsi="Courier" w:cs="Courier"/>
-          <w:sz w:val="20"/>
-          <w:szCs w:val="20"/>
-        </w:rPr>
-      </w:pPr>
-      <w:r>
-        <w:rPr>
-          <w:rFonts w:ascii="Courier" w:hAnsi="Courier" w:cs="Courier"/>
-          <w:sz w:val="20"/>
-          <w:szCs w:val="20"/>
-        </w:rPr>
-        <w:t xml:space="preserve">&gt;&gt;&gt; </w:t>
-      </w:r>
-      <w:proofErr w:type="gramStart"/>
-      <w:r>
-        <w:rPr>
-          <w:rFonts w:ascii="Courier" w:hAnsi="Courier" w:cs="Courier"/>
-          <w:sz w:val="20"/>
-          <w:szCs w:val="20"/>
-        </w:rPr>
-        <w:t>latex</w:t>
-      </w:r>
-      <w:proofErr w:type="gramEnd"/>
-      <w:r>
-        <w:rPr>
-          <w:rFonts w:ascii="Courier" w:hAnsi="Courier" w:cs="Courier"/>
-          <w:sz w:val="20"/>
-          <w:szCs w:val="20"/>
-        </w:rPr>
-        <w:t>(x**2)</w:t>
-      </w:r>
-    </w:p>
-    <w:p>
-      <w:pPr>
-        <w:rPr>
-          <w:rFonts w:ascii="Courier" w:hAnsi="Courier" w:cs="Courier"/>
-          <w:sz w:val="20"/>
-          <w:szCs w:val="20"/>
-        </w:rPr>
-      </w:pPr>
-      <w:proofErr w:type="gramStart"/>
-      <w:r>
-        <w:rPr>
-          <w:rFonts w:ascii="Courier" w:hAnsi="Courier" w:cs="Courier"/>
-          <w:sz w:val="20"/>
-          <w:szCs w:val="20"/>
-        </w:rPr>
-        <w:t>x</w:t>
-      </w:r>
-      <w:proofErr w:type="gramEnd"/>
-      <w:r>
-        <w:rPr>
-          <w:rFonts w:ascii="Courier" w:hAnsi="Courier" w:cs="Courier"/>
-          <w:sz w:val="20"/>
-          <w:szCs w:val="20"/>
-        </w:rPr>
-        <w:t>^{2}</w:t>
-      </w:r>
-    </w:p>
-    <w:p>
-      <w:pPr>
-        <w:rPr>
-          <w:rFonts w:ascii="Courier" w:hAnsi="Courier" w:cs="Courier"/>
-          <w:sz w:val="20"/>
-          <w:szCs w:val="20"/>
-        </w:rPr>
-      </w:pPr>
-      <w:r>
-        <w:rPr>
-          <w:rFonts w:ascii="Courier" w:hAnsi="Courier" w:cs="Courier"/>
-          <w:sz w:val="20"/>
-          <w:szCs w:val="20"/>
-        </w:rPr>
-        <w:t xml:space="preserve">&gt;&gt;&gt; </w:t>
-      </w:r>
-      <w:proofErr w:type="gramStart"/>
-      <w:r>
-        <w:rPr>
-          <w:rFonts w:ascii="Courier" w:hAnsi="Courier" w:cs="Courier"/>
-          <w:sz w:val="20"/>
-          <w:szCs w:val="20"/>
-        </w:rPr>
-        <w:t>latex</w:t>
-      </w:r>
-      <w:proofErr w:type="gramEnd"/>
-      <w:r>
-        <w:rPr>
-          <w:rFonts w:ascii="Courier" w:hAnsi="Courier" w:cs="Courier"/>
-          <w:sz w:val="20"/>
-          <w:szCs w:val="20"/>
-        </w:rPr>
-        <w:t>(x**2, mode='inline')</w:t>
-      </w:r>
-    </w:p>
-    <w:p>
-      <w:pPr>
-        <w:rPr>
-          <w:rFonts w:ascii="Courier" w:hAnsi="Courier" w:cs="Courier"/>
-          <w:sz w:val="20"/>
-          <w:szCs w:val="20"/>
-        </w:rPr>
-      </w:pPr>
-      <w:r>
-        <w:rPr>
-          <w:rFonts w:ascii="Courier" w:hAnsi="Courier" w:cs="Courier"/>
-          <w:sz w:val="20"/>
-          <w:szCs w:val="20"/>
-        </w:rPr>
-        <w:t>$</w:t>
-      </w:r>
-      <w:proofErr w:type="gramStart"/>
-      <w:r>
-        <w:rPr>
-          <w:rFonts w:ascii="Courier" w:hAnsi="Courier" w:cs="Courier"/>
-          <w:sz w:val="20"/>
-          <w:szCs w:val="20"/>
-        </w:rPr>
-        <w:t>x</w:t>
-      </w:r>
-      <w:proofErr w:type="gramEnd"/>
-      <w:r>
-        <w:rPr>
-          <w:rFonts w:ascii="Courier" w:hAnsi="Courier" w:cs="Courier"/>
-          <w:sz w:val="20"/>
-          <w:szCs w:val="20"/>
-        </w:rPr>
-        <w:t>^{2}$</w:t>
-      </w:r>
-    </w:p>
-    <w:p>
-      <w:pPr>
-        <w:rPr>
-          <w:rFonts w:ascii="Courier" w:hAnsi="Courier" w:cs="Courier"/>
-          <w:sz w:val="20"/>
-          <w:szCs w:val="20"/>
-        </w:rPr>
-      </w:pPr>
-      <w:r>
-        <w:rPr>
-          <w:rFonts w:ascii="Courier" w:hAnsi="Courier" w:cs="Courier"/>
-          <w:sz w:val="20"/>
-          <w:szCs w:val="20"/>
-        </w:rPr>
-        <w:t>&gt;</w:t>
-      </w:r>
-      <w:r>
-        <w:rPr>
-          <w:rFonts w:ascii="Courier" w:hAnsi="Courier" w:cs="Courier"/>
-          <w:sz w:val="20"/>
-          <w:szCs w:val="20"/>
-        </w:rPr>
-        <w:t xml:space="preserve">&gt;&gt; </w:t>
-      </w:r>
-      <w:proofErr w:type="gramStart"/>
-      <w:r>
-        <w:rPr>
-          <w:rFonts w:ascii="Courier" w:hAnsi="Courier" w:cs="Courier"/>
-          <w:sz w:val="20"/>
-          <w:szCs w:val="20"/>
-        </w:rPr>
-        <w:t>latex</w:t>
-      </w:r>
-      <w:proofErr w:type="gramEnd"/>
-      <w:r>
-        <w:rPr>
-          <w:rFonts w:ascii="Courier" w:hAnsi="Courier" w:cs="Courier"/>
-          <w:sz w:val="20"/>
-          <w:szCs w:val="20"/>
-        </w:rPr>
-        <w:t>(x**2, mode='equation')</w:t>
-      </w:r>
-    </w:p>
-    <w:p>
-      <w:pPr>
-        <w:rPr>
-          <w:rFonts w:ascii="Courier" w:hAnsi="Courier" w:cs="Courier"/>
-          <w:sz w:val="20"/>
-          <w:szCs w:val="20"/>
-        </w:rPr>
-      </w:pPr>
-      <w:r>
-        <w:rPr>
-          <w:rFonts w:ascii="Courier" w:hAnsi="Courier" w:cs="Courier"/>
-          <w:sz w:val="20"/>
-          <w:szCs w:val="20"/>
-        </w:rPr>
-        <w:t>\</w:t>
-      </w:r>
-      <w:proofErr w:type="gramStart"/>
-      <w:r>
-        <w:rPr>
-          <w:rFonts w:ascii="Courier" w:hAnsi="Courier" w:cs="Courier"/>
-          <w:sz w:val="20"/>
-          <w:szCs w:val="20"/>
-        </w:rPr>
-        <w:t>begin</w:t>
-      </w:r>
-      <w:proofErr w:type="gramEnd"/>
-      <w:r>
-        <w:rPr>
-          <w:rFonts w:ascii="Courier" w:hAnsi="Courier" w:cs="Courier"/>
-          <w:sz w:val="20"/>
-          <w:szCs w:val="20"/>
-        </w:rPr>
-        <w:t>{equati</w:t>
-      </w:r>
-      <w:r>
-        <w:rPr>
-          <w:rFonts w:ascii="Courier" w:hAnsi="Courier" w:cs="Courier"/>
-          <w:sz w:val="20"/>
-          <w:szCs w:val="20"/>
-        </w:rPr>
-        <w:t>on}x^{2}\end{equation}</w:t>
-      </w:r>
-    </w:p>
-    <w:p>
-      <w:pPr>
-        <w:rPr>
-          <w:rFonts w:ascii="Courier" w:hAnsi="Courier" w:cs="Courier"/>
-          <w:sz w:val="20"/>
-          <w:szCs w:val="20"/>
-        </w:rPr>
-      </w:pPr>
-      <w:r>
-        <w:rPr>
-          <w:rFonts w:ascii="Courier" w:hAnsi="Courier" w:cs="Courier"/>
-          <w:sz w:val="20"/>
-          <w:szCs w:val="20"/>
-        </w:rPr>
-        <w:t>&gt;&gt;</w:t>
-      </w:r>
-      <w:r>
-        <w:rPr>
-          <w:rFonts w:ascii="Courier" w:hAnsi="Courier" w:cs="Courier"/>
-          <w:sz w:val="20"/>
-          <w:szCs w:val="20"/>
-        </w:rPr>
-        <w:t xml:space="preserve">&gt; </w:t>
-      </w:r>
-      <w:proofErr w:type="gramStart"/>
-      <w:r>
-        <w:rPr>
-          <w:rFonts w:ascii="Courier" w:hAnsi="Courier" w:cs="Courier"/>
-          <w:sz w:val="20"/>
-          <w:szCs w:val="20"/>
-        </w:rPr>
-        <w:t>latex</w:t>
-      </w:r>
-      <w:proofErr w:type="gramEnd"/>
-      <w:r>
-        <w:rPr>
-          <w:rFonts w:ascii="Courier" w:hAnsi="Courier" w:cs="Courier"/>
-          <w:sz w:val="20"/>
-          <w:szCs w:val="20"/>
-        </w:rPr>
-        <w:t>(x**2, mode='equation*')</w:t>
-      </w:r>
-    </w:p>
-    <w:p>
-      <w:pPr>
-        <w:rPr>
-          <w:rFonts w:ascii="Courier" w:hAnsi="Courier" w:cs="Courier"/>
-          <w:sz w:val="20"/>
-          <w:szCs w:val="20"/>
-        </w:rPr>
-      </w:pPr>
-      <w:r>
-        <w:rPr>
-          <w:rFonts w:ascii="Courier" w:hAnsi="Courier" w:cs="Courier"/>
-          <w:sz w:val="20"/>
-          <w:szCs w:val="20"/>
-        </w:rPr>
-        <w:t>\</w:t>
-      </w:r>
-      <w:proofErr w:type="gramStart"/>
-      <w:r>
-        <w:rPr>
-          <w:rFonts w:ascii="Courier" w:hAnsi="Courier" w:cs="Courier"/>
-          <w:sz w:val="20"/>
-          <w:szCs w:val="20"/>
-        </w:rPr>
-        <w:t>begin</w:t>
-      </w:r>
-      <w:proofErr w:type="gramEnd"/>
-      <w:r>
-        <w:rPr>
-          <w:rFonts w:ascii="Courier" w:hAnsi="Courier" w:cs="Courier"/>
-          <w:sz w:val="20"/>
-          <w:szCs w:val="20"/>
-        </w:rPr>
-        <w:t>{equation*}x^{2}\end{equation*}</w:t>
-      </w:r>
-    </w:p>
-    <w:p>
-      <w:pPr>
-        <w:rPr>
-          <w:rFonts w:ascii="Courier" w:hAnsi="Courier" w:cs="Courier"/>
-          <w:sz w:val="20"/>
-          <w:szCs w:val="20"/>
-        </w:rPr>
-      </w:pPr>
-      <w:r>
-        <w:rPr>
-          <w:rFonts w:ascii="Courier" w:hAnsi="Courier" w:cs="Courier"/>
-          <w:sz w:val="20"/>
-          <w:szCs w:val="20"/>
-        </w:rPr>
-        <w:t xml:space="preserve">&gt;&gt;&gt; </w:t>
-      </w:r>
-      <w:proofErr w:type="gramStart"/>
-      <w:r>
-        <w:rPr>
-          <w:rFonts w:ascii="Courier" w:hAnsi="Courier" w:cs="Courier"/>
-          <w:sz w:val="20"/>
-          <w:szCs w:val="20"/>
-        </w:rPr>
-        <w:t>latex</w:t>
-      </w:r>
-      <w:proofErr w:type="gramEnd"/>
-      <w:r>
-        <w:rPr>
-          <w:rFonts w:ascii="Courier" w:hAnsi="Courier" w:cs="Courier"/>
-          <w:sz w:val="20"/>
-          <w:szCs w:val="20"/>
-        </w:rPr>
-        <w:t>(1/x)</w:t>
-      </w:r>
-    </w:p>
-    <w:p>
-      <w:pPr>
-        <w:rPr>
-          <w:rFonts w:ascii="Courier" w:hAnsi="Courier" w:cs="Courier"/>
-          <w:sz w:val="20"/>
-          <w:szCs w:val="20"/>
-        </w:rPr>
-      </w:pPr>
-      <w:r>
-        <w:rPr>
-          <w:rFonts w:ascii="Courier" w:hAnsi="Courier" w:cs="Courier"/>
-          <w:sz w:val="20"/>
-          <w:szCs w:val="20"/>
-        </w:rPr>
-        <w:t>\</w:t>
-      </w:r>
-      <w:proofErr w:type="spellStart"/>
-      <w:proofErr w:type="gramStart"/>
-      <w:r>
-        <w:rPr>
-          <w:rFonts w:ascii="Courier" w:hAnsi="Courier" w:cs="Courier"/>
-          <w:sz w:val="20"/>
-          <w:szCs w:val="20"/>
-        </w:rPr>
-        <w:t>frac</w:t>
-      </w:r>
-      <w:proofErr w:type="spellEnd"/>
-      <w:proofErr w:type="gramEnd"/>
-      <w:r>
-        <w:rPr>
-          <w:rFonts w:ascii="Courier" w:hAnsi="Courier" w:cs="Courier"/>
-          <w:sz w:val="20"/>
-          <w:szCs w:val="20"/>
-        </w:rPr>
-        <w:t>{1}{x}</w:t>
-      </w:r>
-    </w:p>
-    <w:p>
-      <w:pPr>
-        <w:rPr>
-          <w:rFonts w:ascii="Courier" w:hAnsi="Courier" w:cs="Courier"/>
-          <w:sz w:val="20"/>
-          <w:szCs w:val="20"/>
-        </w:rPr>
-      </w:pPr>
-      <w:r>
-        <w:rPr>
-          <w:rFonts w:ascii="Courier" w:hAnsi="Courier" w:cs="Courier"/>
-          <w:sz w:val="20"/>
-          <w:szCs w:val="20"/>
-        </w:rPr>
-        <w:t xml:space="preserve">&gt;&gt;&gt; </w:t>
-      </w:r>
-      <w:proofErr w:type="gramStart"/>
-      <w:r>
-        <w:rPr>
-          <w:rFonts w:ascii="Courier" w:hAnsi="Courier" w:cs="Courier"/>
-          <w:sz w:val="20"/>
-          <w:szCs w:val="20"/>
-        </w:rPr>
-        <w:t>latex</w:t>
-      </w:r>
-      <w:proofErr w:type="gramEnd"/>
-      <w:r>
-        <w:rPr>
-          <w:rFonts w:ascii="Courier" w:hAnsi="Courier" w:cs="Courier"/>
-          <w:sz w:val="20"/>
-          <w:szCs w:val="20"/>
-        </w:rPr>
-        <w:t>(Integral(x**2, x))</w:t>
-      </w:r>
-    </w:p>
-    <w:p>
-      <w:pPr>
-        <w:rPr>
-          <w:rFonts w:ascii="Courier" w:hAnsi="Courier" w:cs="Courier"/>
-          <w:sz w:val="20"/>
-          <w:szCs w:val="20"/>
-        </w:rPr>
-      </w:pPr>
-      <w:r>
-        <w:rPr>
-          <w:rFonts w:ascii="Courier" w:hAnsi="Courier" w:cs="Courier"/>
-          <w:sz w:val="20"/>
-          <w:szCs w:val="20"/>
-        </w:rPr>
-        <w:t>\</w:t>
-      </w:r>
-      <w:proofErr w:type="spellStart"/>
-      <w:proofErr w:type="gramStart"/>
-      <w:r>
-        <w:rPr>
-          <w:rFonts w:ascii="Courier" w:hAnsi="Courier" w:cs="Courier"/>
-          <w:sz w:val="20"/>
-          <w:szCs w:val="20"/>
-        </w:rPr>
-        <w:t>int</w:t>
-      </w:r>
-      <w:proofErr w:type="spellEnd"/>
-      <w:proofErr w:type="gramEnd"/>
-      <w:r>
-        <w:rPr>
-          <w:rFonts w:ascii="Courier" w:hAnsi="Courier" w:cs="Courier"/>
-          <w:sz w:val="20"/>
-          <w:szCs w:val="20"/>
-        </w:rPr>
-        <w:t xml:space="preserve"> x^{2}\,dx</w:t>
-      </w:r>
-    </w:p>
-    <w:p>
-      <w:r>
-        <w:t xml:space="preserve">(a) </w:t>
-      </w:r>
-      <w:proofErr w:type="spellStart"/>
-      <w:r>
-        <w:t>LaTeX</w:t>
-      </w:r>
-      <w:proofErr w:type="spellEnd"/>
-      <w:r>
-        <w:t xml:space="preserve"> output</w:t>
-      </w:r>
-    </w:p>
-    <w:p/>
-    <w:p>
-      <w:pPr>
-        <w:rPr>
-          <w:rFonts w:ascii="Courier" w:hAnsi="Courier"/>
-          <w:sz w:val="20"/>
-          <w:szCs w:val="20"/>
-        </w:rPr>
-      </w:pPr>
-      <w:r>
-        <w:rPr>
-          <w:rFonts w:ascii="Courier" w:hAnsi="Courier"/>
-          <w:sz w:val="20"/>
-          <w:szCs w:val="20"/>
-        </w:rPr>
-        <w:t xml:space="preserve">&gt;&gt;&gt; </w:t>
-      </w:r>
-      <w:proofErr w:type="gramStart"/>
-      <w:r>
-        <w:rPr>
-          <w:rFonts w:ascii="Courier" w:hAnsi="Courier"/>
-          <w:sz w:val="20"/>
-          <w:szCs w:val="20"/>
-        </w:rPr>
-        <w:t>from</w:t>
-      </w:r>
-      <w:proofErr w:type="gramEnd"/>
-      <w:r>
-        <w:rPr>
-          <w:rFonts w:ascii="Courier" w:hAnsi="Courier"/>
-          <w:sz w:val="20"/>
-          <w:szCs w:val="20"/>
-        </w:rPr>
-        <w:t xml:space="preserve"> </w:t>
-      </w:r>
-      <w:proofErr w:type="spellStart"/>
-      <w:r>
-        <w:rPr>
-          <w:rFonts w:ascii="Courier" w:hAnsi="Courier"/>
-          <w:sz w:val="20"/>
-          <w:szCs w:val="20"/>
-        </w:rPr>
-        <w:t>symp</w:t>
-      </w:r>
-      <w:r>
-        <w:rPr>
-          <w:rFonts w:ascii="Courier" w:hAnsi="Courier"/>
-          <w:sz w:val="20"/>
-          <w:szCs w:val="20"/>
-        </w:rPr>
-        <w:t>y.printing.mathml</w:t>
-      </w:r>
-      <w:proofErr w:type="spellEnd"/>
-      <w:r>
-        <w:rPr>
-          <w:rFonts w:ascii="Courier" w:hAnsi="Courier"/>
-          <w:sz w:val="20"/>
-          <w:szCs w:val="20"/>
-        </w:rPr>
-        <w:t xml:space="preserve"> import </w:t>
-      </w:r>
-      <w:proofErr w:type="spellStart"/>
-      <w:r>
-        <w:rPr>
-          <w:rFonts w:ascii="Courier" w:hAnsi="Courier"/>
-          <w:sz w:val="20"/>
-          <w:szCs w:val="20"/>
-        </w:rPr>
-        <w:t>mathml</w:t>
-      </w:r>
-      <w:proofErr w:type="spellEnd"/>
-    </w:p>
-    <w:p>
-      <w:pPr>
-        <w:rPr>
-          <w:rFonts w:ascii="Courier" w:hAnsi="Courier"/>
-          <w:sz w:val="20"/>
-          <w:szCs w:val="20"/>
-        </w:rPr>
-      </w:pPr>
-      <w:r>
-        <w:rPr>
-          <w:rFonts w:ascii="Courier" w:hAnsi="Courier"/>
-          <w:sz w:val="20"/>
-          <w:szCs w:val="20"/>
-        </w:rPr>
-        <w:t xml:space="preserve">&gt;&gt;&gt; </w:t>
-      </w:r>
-      <w:proofErr w:type="gramStart"/>
-      <w:r>
-        <w:rPr>
-          <w:rFonts w:ascii="Courier" w:hAnsi="Courier"/>
-          <w:sz w:val="20"/>
-          <w:szCs w:val="20"/>
-        </w:rPr>
-        <w:t>from</w:t>
-      </w:r>
-      <w:proofErr w:type="gramEnd"/>
-      <w:r>
-        <w:rPr>
-          <w:rFonts w:ascii="Courier" w:hAnsi="Courier"/>
-          <w:sz w:val="20"/>
-          <w:szCs w:val="20"/>
-        </w:rPr>
-        <w:t xml:space="preserve"> </w:t>
-      </w:r>
-      <w:proofErr w:type="spellStart"/>
-      <w:r>
-        <w:rPr>
-          <w:rFonts w:ascii="Courier" w:hAnsi="Courier"/>
-          <w:sz w:val="20"/>
-          <w:szCs w:val="20"/>
-        </w:rPr>
-        <w:t>sympy</w:t>
-      </w:r>
-      <w:proofErr w:type="spellEnd"/>
-      <w:r>
-        <w:rPr>
-          <w:rFonts w:ascii="Courier" w:hAnsi="Courier"/>
-          <w:sz w:val="20"/>
-          <w:szCs w:val="20"/>
-        </w:rPr>
-        <w:t xml:space="preserve"> import Integral, latex</w:t>
-      </w:r>
-    </w:p>
-    <w:p>
-      <w:pPr>
-        <w:rPr>
-          <w:rFonts w:ascii="Courier" w:hAnsi="Courier"/>
-          <w:sz w:val="20"/>
-          <w:szCs w:val="20"/>
-        </w:rPr>
-      </w:pPr>
-      <w:r>
-        <w:rPr>
-          <w:rFonts w:ascii="Courier" w:hAnsi="Courier"/>
-          <w:sz w:val="20"/>
-          <w:szCs w:val="20"/>
-        </w:rPr>
-        <w:t xml:space="preserve">&gt;&gt;&gt; </w:t>
-      </w:r>
-      <w:proofErr w:type="gramStart"/>
-      <w:r>
-        <w:rPr>
-          <w:rFonts w:ascii="Courier" w:hAnsi="Courier"/>
-          <w:sz w:val="20"/>
-          <w:szCs w:val="20"/>
-        </w:rPr>
-        <w:t>from</w:t>
-      </w:r>
-      <w:proofErr w:type="gramEnd"/>
-      <w:r>
-        <w:rPr>
-          <w:rFonts w:ascii="Courier" w:hAnsi="Courier"/>
-          <w:sz w:val="20"/>
-          <w:szCs w:val="20"/>
-        </w:rPr>
-        <w:t xml:space="preserve"> </w:t>
-      </w:r>
-      <w:proofErr w:type="spellStart"/>
-      <w:r>
-        <w:rPr>
-          <w:rFonts w:ascii="Courier" w:hAnsi="Courier"/>
-          <w:sz w:val="20"/>
-          <w:szCs w:val="20"/>
-        </w:rPr>
-        <w:t>sympy.abc</w:t>
-      </w:r>
-      <w:proofErr w:type="spellEnd"/>
-      <w:r>
-        <w:rPr>
-          <w:rFonts w:ascii="Courier" w:hAnsi="Courier"/>
-          <w:sz w:val="20"/>
-          <w:szCs w:val="20"/>
-        </w:rPr>
-        <w:t xml:space="preserve"> import x</w:t>
-      </w:r>
-    </w:p>
-    <w:p>
-      <w:pPr>
-        <w:rPr>
-          <w:rFonts w:ascii="Courier" w:hAnsi="Courier"/>
-          <w:sz w:val="20"/>
-          <w:szCs w:val="20"/>
-        </w:rPr>
-      </w:pPr>
-      <w:r>
-        <w:rPr>
-          <w:rFonts w:ascii="Courier" w:hAnsi="Courier"/>
-          <w:sz w:val="20"/>
-          <w:szCs w:val="20"/>
-        </w:rPr>
-        <w:t xml:space="preserve">&gt;&gt;&gt; </w:t>
-      </w:r>
-      <w:proofErr w:type="gramStart"/>
-      <w:r>
-        <w:rPr>
-          <w:rFonts w:ascii="Courier" w:hAnsi="Courier"/>
-          <w:sz w:val="20"/>
-          <w:szCs w:val="20"/>
-        </w:rPr>
-        <w:t>print</w:t>
-      </w:r>
-      <w:proofErr w:type="gramEnd"/>
-      <w:r>
-        <w:rPr>
-          <w:rFonts w:ascii="Courier" w:hAnsi="Courier"/>
-          <w:sz w:val="20"/>
-          <w:szCs w:val="20"/>
-        </w:rPr>
-        <w:t xml:space="preserve"> </w:t>
-      </w:r>
-      <w:proofErr w:type="spellStart"/>
-      <w:r>
-        <w:rPr>
-          <w:rFonts w:ascii="Courier" w:hAnsi="Courier"/>
-          <w:sz w:val="20"/>
-          <w:szCs w:val="20"/>
-        </w:rPr>
-        <w:t>mathml</w:t>
-      </w:r>
-      <w:proofErr w:type="spellEnd"/>
-      <w:r>
-        <w:rPr>
-          <w:rFonts w:ascii="Courier" w:hAnsi="Courier"/>
-          <w:sz w:val="20"/>
-          <w:szCs w:val="20"/>
-        </w:rPr>
-        <w:t>(x**2)</w:t>
-      </w:r>
-    </w:p>
-    <w:p>
-      <w:pPr>
-        <w:rPr>
-          <w:rFonts w:ascii="Courier" w:hAnsi="Courier"/>
-          <w:sz w:val="20"/>
-          <w:szCs w:val="20"/>
-        </w:rPr>
-      </w:pPr>
-      <w:r>
-        <w:rPr>
-          <w:rFonts w:ascii="Courier" w:hAnsi="Courier"/>
-          <w:sz w:val="20"/>
-          <w:szCs w:val="20"/>
-        </w:rPr>
-        <w:t>&lt;</w:t>
-      </w:r>
-      <w:proofErr w:type="gramStart"/>
-      <w:r>
-        <w:rPr>
-          <w:rFonts w:ascii="Courier" w:hAnsi="Courier"/>
-          <w:sz w:val="20"/>
-          <w:szCs w:val="20"/>
-        </w:rPr>
-        <w:t>apply</w:t>
-      </w:r>
-      <w:proofErr w:type="gramEnd"/>
-      <w:r>
-        <w:rPr>
-          <w:rFonts w:ascii="Courier" w:hAnsi="Courier"/>
-          <w:sz w:val="20"/>
-          <w:szCs w:val="20"/>
-        </w:rPr>
-        <w:t>&gt;&lt;powe</w:t>
-      </w:r>
-      <w:r>
-        <w:rPr>
-          <w:rFonts w:ascii="Courier" w:hAnsi="Courier"/>
-          <w:sz w:val="20"/>
-          <w:szCs w:val="20"/>
-        </w:rPr>
-        <w:t>r/&gt;&lt;ci&gt;x&lt;/ci&gt;&lt;</w:t>
-      </w:r>
-      <w:proofErr w:type="spellStart"/>
-      <w:r>
-        <w:rPr>
-          <w:rFonts w:ascii="Courier" w:hAnsi="Courier"/>
-          <w:sz w:val="20"/>
-          <w:szCs w:val="20"/>
-        </w:rPr>
-        <w:t>cn</w:t>
-      </w:r>
-      <w:proofErr w:type="spellEnd"/>
-      <w:r>
-        <w:rPr>
-          <w:rFonts w:ascii="Courier" w:hAnsi="Courier"/>
-          <w:sz w:val="20"/>
-          <w:szCs w:val="20"/>
-        </w:rPr>
-        <w:t>&gt;2&lt;/</w:t>
-      </w:r>
-      <w:proofErr w:type="spellStart"/>
-      <w:r>
-        <w:rPr>
-          <w:rFonts w:ascii="Courier" w:hAnsi="Courier"/>
-          <w:sz w:val="20"/>
-          <w:szCs w:val="20"/>
-        </w:rPr>
-        <w:t>cn</w:t>
-      </w:r>
-      <w:proofErr w:type="spellEnd"/>
-      <w:r>
-        <w:rPr>
-          <w:rFonts w:ascii="Courier" w:hAnsi="Courier"/>
-          <w:sz w:val="20"/>
-          <w:szCs w:val="20"/>
-        </w:rPr>
-        <w:t>&gt;&lt;/apply&gt;</w:t>
-      </w:r>
-    </w:p>
-    <w:p>
-      <w:pPr>
-        <w:rPr>
-          <w:rFonts w:ascii="Courier" w:hAnsi="Courier"/>
-          <w:sz w:val="20"/>
-          <w:szCs w:val="20"/>
-        </w:rPr>
-      </w:pPr>
-      <w:r>
-        <w:rPr>
-          <w:rFonts w:ascii="Courier" w:hAnsi="Courier"/>
-          <w:sz w:val="20"/>
-          <w:szCs w:val="20"/>
-        </w:rPr>
-        <w:t xml:space="preserve">&gt;&gt;&gt; </w:t>
-      </w:r>
-      <w:proofErr w:type="gramStart"/>
-      <w:r>
-        <w:rPr>
-          <w:rFonts w:ascii="Courier" w:hAnsi="Courier"/>
-          <w:sz w:val="20"/>
-          <w:szCs w:val="20"/>
-        </w:rPr>
-        <w:t>print</w:t>
-      </w:r>
-      <w:proofErr w:type="gramEnd"/>
-      <w:r>
-        <w:rPr>
-          <w:rFonts w:ascii="Courier" w:hAnsi="Courier"/>
-          <w:sz w:val="20"/>
-          <w:szCs w:val="20"/>
-        </w:rPr>
-        <w:t xml:space="preserve"> </w:t>
-      </w:r>
-      <w:proofErr w:type="spellStart"/>
-      <w:r>
-        <w:rPr>
-          <w:rFonts w:ascii="Courier" w:hAnsi="Courier"/>
-          <w:sz w:val="20"/>
-          <w:szCs w:val="20"/>
-        </w:rPr>
-        <w:t>mathml</w:t>
-      </w:r>
-      <w:proofErr w:type="spellEnd"/>
-      <w:r>
-        <w:rPr>
-          <w:rFonts w:ascii="Courier" w:hAnsi="Courier"/>
-          <w:sz w:val="20"/>
-          <w:szCs w:val="20"/>
-        </w:rPr>
-        <w:t>(1/x)</w:t>
-      </w:r>
-    </w:p>
-    <w:p>
-      <w:pPr>
-        <w:rPr>
-          <w:rFonts w:ascii="Courier" w:hAnsi="Courier"/>
-          <w:sz w:val="20"/>
-          <w:szCs w:val="20"/>
-        </w:rPr>
-      </w:pPr>
-      <w:r>
-        <w:rPr>
-          <w:rFonts w:ascii="Courier" w:hAnsi="Courier"/>
-          <w:sz w:val="20"/>
-          <w:szCs w:val="20"/>
-        </w:rPr>
-        <w:t>&lt;</w:t>
-      </w:r>
-      <w:proofErr w:type="gramStart"/>
-      <w:r>
-        <w:rPr>
-          <w:rFonts w:ascii="Courier" w:hAnsi="Courier"/>
-          <w:sz w:val="20"/>
-          <w:szCs w:val="20"/>
-        </w:rPr>
-        <w:t>apply</w:t>
-      </w:r>
-      <w:proofErr w:type="gramEnd"/>
-      <w:r>
-        <w:rPr>
-          <w:rFonts w:ascii="Courier" w:hAnsi="Courier"/>
-          <w:sz w:val="20"/>
-          <w:szCs w:val="20"/>
-        </w:rPr>
-        <w:t>&gt;&lt;power/&gt;&lt;ci&gt;x&lt;/ci&gt;&lt;</w:t>
-      </w:r>
-      <w:proofErr w:type="spellStart"/>
-      <w:r>
-        <w:rPr>
-          <w:rFonts w:ascii="Courier" w:hAnsi="Courier"/>
-          <w:sz w:val="20"/>
-          <w:szCs w:val="20"/>
-        </w:rPr>
-        <w:t>cn</w:t>
-      </w:r>
-      <w:proofErr w:type="spellEnd"/>
-      <w:r>
-        <w:rPr>
-          <w:rFonts w:ascii="Courier" w:hAnsi="Courier"/>
-          <w:sz w:val="20"/>
-          <w:szCs w:val="20"/>
-        </w:rPr>
-        <w:t>&gt;-1&lt;/</w:t>
-      </w:r>
-      <w:proofErr w:type="spellStart"/>
-      <w:r>
-        <w:rPr>
-          <w:rFonts w:ascii="Courier" w:hAnsi="Courier"/>
-          <w:sz w:val="20"/>
-          <w:szCs w:val="20"/>
-        </w:rPr>
-        <w:t>cn</w:t>
-      </w:r>
-      <w:proofErr w:type="spellEnd"/>
-      <w:r>
-        <w:rPr>
-          <w:rFonts w:ascii="Courier" w:hAnsi="Courier"/>
-          <w:sz w:val="20"/>
-          <w:szCs w:val="20"/>
-        </w:rPr>
-        <w:t>&gt;&lt;/apply&gt;</w:t>
-      </w:r>
-    </w:p>
-    <w:p>
-      <w:r>
-        <w:t xml:space="preserve">(b) </w:t>
-      </w:r>
-      <w:proofErr w:type="spellStart"/>
-      <w:r>
-        <w:t>MathML</w:t>
-      </w:r>
-      <w:proofErr w:type="spellEnd"/>
-      <w:r>
-        <w:t xml:space="preserve"> output</w:t>
-      </w:r>
-    </w:p>
-    <w:p/>
-    <w:p>
-      <w:r>
-        <w:t>Fortran</w:t>
-      </w:r>
-    </w:p>
-    <w:p>
-      <w:pPr>
-        <w:rPr>
-          <w:rFonts w:ascii="Courier" w:hAnsi="Courier" w:cs="Courier"/>
-          <w:sz w:val="20"/>
-          <w:szCs w:val="20"/>
-        </w:rPr>
-      </w:pPr>
-      <w:r>
-        <w:rPr>
-          <w:rFonts w:ascii="Courier" w:hAnsi="Courier" w:cs="Courier"/>
-          <w:sz w:val="20"/>
-          <w:szCs w:val="20"/>
-        </w:rPr>
-        <w:t xml:space="preserve">&gt;&gt;&gt; </w:t>
-      </w:r>
-      <w:proofErr w:type="gramStart"/>
-      <w:r>
-        <w:rPr>
-          <w:rFonts w:ascii="Courier" w:hAnsi="Courier" w:cs="Courier"/>
-          <w:sz w:val="20"/>
-          <w:szCs w:val="20"/>
-        </w:rPr>
-        <w:t>from</w:t>
-      </w:r>
-      <w:proofErr w:type="gramEnd"/>
-      <w:r>
-        <w:rPr>
-          <w:rFonts w:ascii="Courier" w:hAnsi="Courier" w:cs="Courier"/>
-          <w:sz w:val="20"/>
-          <w:szCs w:val="20"/>
-        </w:rPr>
-        <w:t xml:space="preserve"> </w:t>
-      </w:r>
-      <w:proofErr w:type="spellStart"/>
-      <w:r>
-        <w:rPr>
-          <w:rFonts w:ascii="Courier" w:hAnsi="Courier" w:cs="Courier"/>
-          <w:sz w:val="20"/>
-          <w:szCs w:val="20"/>
-        </w:rPr>
-        <w:t>sympy</w:t>
-      </w:r>
-      <w:proofErr w:type="spellEnd"/>
-      <w:r>
-        <w:rPr>
-          <w:rFonts w:ascii="Courier" w:hAnsi="Courier" w:cs="Courier"/>
-          <w:sz w:val="20"/>
-          <w:szCs w:val="20"/>
-        </w:rPr>
-        <w:t xml:space="preserve"> import *</w:t>
-      </w:r>
-    </w:p>
-    <w:p>
-      <w:pPr>
-        <w:rPr>
-          <w:rFonts w:ascii="Courier" w:hAnsi="Courier" w:cs="Courier"/>
-          <w:sz w:val="20"/>
-          <w:szCs w:val="20"/>
-        </w:rPr>
-      </w:pPr>
-      <w:r>
-        <w:rPr>
-          <w:rFonts w:ascii="Courier" w:hAnsi="Courier" w:cs="Courier"/>
-          <w:sz w:val="20"/>
-          <w:szCs w:val="20"/>
-        </w:rPr>
-        <w:t xml:space="preserve">&gt;&gt;&gt; </w:t>
-      </w:r>
-      <w:proofErr w:type="gramStart"/>
-      <w:r>
-        <w:rPr>
-          <w:rFonts w:ascii="Courier" w:hAnsi="Courier" w:cs="Courier"/>
-          <w:sz w:val="20"/>
-          <w:szCs w:val="20"/>
-        </w:rPr>
-        <w:t>x</w:t>
-      </w:r>
-      <w:proofErr w:type="gramEnd"/>
-      <w:r>
-        <w:rPr>
-          <w:rFonts w:ascii="Courier" w:hAnsi="Courier" w:cs="Courier"/>
-          <w:sz w:val="20"/>
-          <w:szCs w:val="20"/>
-        </w:rPr>
-        <w:t xml:space="preserve"> = symbols("x")</w:t>
-      </w:r>
-    </w:p>
-    <w:p>
-      <w:pPr>
-        <w:rPr>
-          <w:rFonts w:ascii="Courier" w:hAnsi="Courier" w:cs="Courier"/>
-          <w:sz w:val="20"/>
-          <w:szCs w:val="20"/>
-        </w:rPr>
-      </w:pPr>
-      <w:r>
-        <w:rPr>
-          <w:rFonts w:ascii="Courier" w:hAnsi="Courier" w:cs="Courier"/>
-          <w:sz w:val="20"/>
-          <w:szCs w:val="20"/>
-        </w:rPr>
-        <w:t xml:space="preserve">&gt;&gt;&gt; </w:t>
-      </w:r>
-      <w:proofErr w:type="spellStart"/>
-      <w:proofErr w:type="gramStart"/>
-      <w:r>
-        <w:rPr>
-          <w:rFonts w:ascii="Courier" w:hAnsi="Courier" w:cs="Courier"/>
-          <w:sz w:val="20"/>
-          <w:szCs w:val="20"/>
-        </w:rPr>
-        <w:t>fcode</w:t>
-      </w:r>
-      <w:proofErr w:type="spellEnd"/>
-      <w:proofErr w:type="gramEnd"/>
-      <w:r>
-        <w:rPr>
-          <w:rFonts w:ascii="Courier" w:hAnsi="Courier" w:cs="Courier"/>
-          <w:sz w:val="20"/>
-          <w:szCs w:val="20"/>
-        </w:rPr>
-        <w:t>(</w:t>
-      </w:r>
-      <w:proofErr w:type="spellStart"/>
-      <w:r>
-        <w:rPr>
-          <w:rFonts w:ascii="Courier" w:hAnsi="Courier" w:cs="Courier"/>
-          <w:sz w:val="20"/>
-          <w:szCs w:val="20"/>
-        </w:rPr>
-        <w:t>sqrt</w:t>
-      </w:r>
-      <w:proofErr w:type="spellEnd"/>
-      <w:r>
-        <w:rPr>
-          <w:rFonts w:ascii="Courier" w:hAnsi="Courier" w:cs="Courier"/>
-          <w:sz w:val="20"/>
-          <w:szCs w:val="20"/>
-        </w:rPr>
-        <w:t>(1-x**2))</w:t>
-      </w:r>
-    </w:p>
-    <w:p>
-      <w:pPr>
-        <w:rPr>
-          <w:rFonts w:ascii="Courier" w:hAnsi="Courier" w:cs="Courier"/>
-          <w:sz w:val="20"/>
-          <w:szCs w:val="20"/>
-        </w:rPr>
-      </w:pPr>
-      <w:r>
-        <w:rPr>
-          <w:rFonts w:ascii="Courier" w:hAnsi="Courier" w:cs="Courier"/>
-          <w:sz w:val="20"/>
-          <w:szCs w:val="20"/>
-        </w:rPr>
-        <w:t xml:space="preserve">'      </w:t>
-      </w:r>
-      <w:proofErr w:type="spellStart"/>
-      <w:proofErr w:type="gramStart"/>
-      <w:r>
-        <w:rPr>
-          <w:rFonts w:ascii="Courier" w:hAnsi="Courier" w:cs="Courier"/>
-          <w:sz w:val="20"/>
-          <w:szCs w:val="20"/>
-        </w:rPr>
-        <w:t>sqrt</w:t>
-      </w:r>
-      <w:proofErr w:type="spellEnd"/>
-      <w:proofErr w:type="gramEnd"/>
-      <w:r>
-        <w:rPr>
-          <w:rFonts w:ascii="Courier" w:hAnsi="Courier" w:cs="Courier"/>
-          <w:sz w:val="20"/>
-          <w:szCs w:val="20"/>
-        </w:rPr>
-        <w:t>(-x**2 + 1)'</w:t>
-      </w:r>
-    </w:p>
-    <w:p>
-      <w:pPr>
-        <w:rPr>
-          <w:rFonts w:ascii="Courier" w:hAnsi="Courier" w:cs="Courier"/>
-          <w:sz w:val="20"/>
-          <w:szCs w:val="20"/>
-        </w:rPr>
-      </w:pPr>
-      <w:r>
-        <w:rPr>
-          <w:rFonts w:ascii="Courier" w:hAnsi="Courier" w:cs="Courier"/>
-          <w:sz w:val="20"/>
-          <w:szCs w:val="20"/>
-        </w:rPr>
-        <w:t xml:space="preserve">&gt;&gt;&gt; </w:t>
-      </w:r>
-      <w:proofErr w:type="spellStart"/>
-      <w:proofErr w:type="gramStart"/>
-      <w:r>
-        <w:rPr>
-          <w:rFonts w:ascii="Courier" w:hAnsi="Courier" w:cs="Courier"/>
-          <w:sz w:val="20"/>
-          <w:szCs w:val="20"/>
-        </w:rPr>
-        <w:t>fcode</w:t>
-      </w:r>
-      <w:proofErr w:type="spellEnd"/>
-      <w:proofErr w:type="gramEnd"/>
-      <w:r>
-        <w:rPr>
-          <w:rFonts w:ascii="Courier" w:hAnsi="Courier" w:cs="Courier"/>
-          <w:sz w:val="20"/>
-          <w:szCs w:val="20"/>
-        </w:rPr>
-        <w:t>((3 + 4*I)/(1 - conjugate(x)))</w:t>
-      </w:r>
-    </w:p>
-    <w:p>
-      <w:pPr>
-        <w:rPr>
-          <w:rFonts w:ascii="Courier" w:hAnsi="Courier" w:cs="Courier"/>
-          <w:sz w:val="20"/>
-          <w:szCs w:val="20"/>
-        </w:rPr>
-      </w:pPr>
-      <w:r>
-        <w:rPr>
-          <w:rFonts w:ascii="Courier" w:hAnsi="Courier" w:cs="Courier"/>
-          <w:sz w:val="20"/>
-          <w:szCs w:val="20"/>
-        </w:rPr>
-        <w:t>'      (</w:t>
-      </w:r>
-      <w:proofErr w:type="spellStart"/>
-      <w:proofErr w:type="gramStart"/>
-      <w:r>
-        <w:rPr>
-          <w:rFonts w:ascii="Courier" w:hAnsi="Courier" w:cs="Courier"/>
-          <w:sz w:val="20"/>
-          <w:szCs w:val="20"/>
-        </w:rPr>
-        <w:t>cmplx</w:t>
-      </w:r>
-      <w:proofErr w:type="spellEnd"/>
-      <w:proofErr w:type="gramEnd"/>
-      <w:r>
-        <w:rPr>
-          <w:rFonts w:ascii="Courier" w:hAnsi="Courier" w:cs="Courier"/>
-          <w:sz w:val="20"/>
-          <w:szCs w:val="20"/>
-        </w:rPr>
-        <w:t>(3,4))/(-</w:t>
-      </w:r>
-      <w:proofErr w:type="spellStart"/>
-      <w:r>
-        <w:rPr>
-          <w:rFonts w:ascii="Courier" w:hAnsi="Courier" w:cs="Courier"/>
-          <w:sz w:val="20"/>
-          <w:szCs w:val="20"/>
-        </w:rPr>
-        <w:t>conjg</w:t>
-      </w:r>
-      <w:proofErr w:type="spellEnd"/>
-      <w:r>
-        <w:rPr>
-          <w:rFonts w:ascii="Courier" w:hAnsi="Courier" w:cs="Courier"/>
-          <w:sz w:val="20"/>
-          <w:szCs w:val="20"/>
-        </w:rPr>
-        <w:t>(x) + 1)'</w:t>
-      </w:r>
-    </w:p>
-    <w:p>
-      <w:proofErr w:type="gramStart"/>
-      <w:r>
-        <w:t>(c) Fortran</w:t>
-      </w:r>
-      <w:proofErr w:type="gramEnd"/>
-      <w:r>
-        <w:t xml:space="preserve"> output</w:t>
-      </w:r>
-    </w:p>
-    <w:p/>
-    <w:p>
-      <w:r>
-        <w:t>Figure 2: Examples of various output formats and their usage</w:t>
-      </w:r>
-    </w:p>
-    <w:p/>
-    <w:p>
-      <w:r>
-        <w:rPr>
-          <w:b/>
-        </w:rPr>
-        <w:t>Implementation</w:t>
-      </w:r>
-    </w:p>
-    <w:p/>
-    <w:p>
-      <w:proofErr w:type="spellStart"/>
-      <w:r>
-        <w:t>SymPy’s</w:t>
-      </w:r>
-      <w:proofErr w:type="spellEnd"/>
-      <w:r>
-        <w:t xml:space="preserve"> formatting and printing implementation adheres tightly to an object oriented programming paradigm.</w:t>
-      </w:r>
-      <w:r>
-        <w:t xml:space="preserve"> At the root of the hierarchy, there is a</w:t>
-      </w:r>
-      <w:r>
-        <w:t xml:space="preserve"> </w:t>
-      </w:r>
-      <w:r>
-        <w:t xml:space="preserve">base class called </w:t>
-      </w:r>
-      <w:r>
-        <w:rPr>
-          <w:i/>
-        </w:rPr>
-        <w:t>Printer</w:t>
-      </w:r>
-      <w:r>
-        <w:t xml:space="preserve"> that </w:t>
-      </w:r>
-      <w:r>
-        <w:t xml:space="preserve">provides the infrastructure and boilerplate code that every </w:t>
-      </w:r>
-      <w:r>
-        <w:t xml:space="preserve">formatting and </w:t>
-      </w:r>
-      <w:r>
-        <w:t>print</w:t>
-      </w:r>
-      <w:r>
-        <w:t>ing</w:t>
-      </w:r>
-      <w:r>
-        <w:t xml:space="preserve"> implementation relies on</w:t>
-      </w:r>
-      <w:r>
-        <w:t>.</w:t>
-      </w:r>
-      <w:r>
-        <w:t xml:space="preserve"> </w:t>
-      </w:r>
-      <w:r>
-        <w:t>Such organization makes use of Python’s polymorphic feature</w:t>
-      </w:r>
-      <w:r>
-        <w:t>s</w:t>
-      </w:r>
-      <w:r>
-        <w:t xml:space="preserve"> such as method overriding and dynamic dispatch while offering</w:t>
-      </w:r>
-      <w:r>
-        <w:t xml:space="preserve"> a </w:t>
-      </w:r>
-      <w:r>
-        <w:t xml:space="preserve">neat and </w:t>
-      </w:r>
-      <w:r>
-        <w:t>compact</w:t>
-      </w:r>
-      <w:r>
-        <w:t xml:space="preserve"> codebase to develop and debug on.</w:t>
-      </w:r>
-    </w:p>
-    <w:p>
-      <w:r>
-        <w:lastRenderedPageBreak/>
-        <w:t xml:space="preserve">Due to interoperability with legacy versions of </w:t>
-      </w:r>
-      <w:proofErr w:type="spellStart"/>
-      <w:r>
-        <w:t>SymPy</w:t>
-      </w:r>
-      <w:proofErr w:type="spellEnd"/>
-      <w:r>
-        <w:t>, the printing framework is implemented in three parts:</w:t>
-      </w:r>
-    </w:p>
-    <w:p/>
-    <w:p>
-      <w:pPr>
-        <w:rPr>
           <w:rFonts w:cs="Courier"/>
         </w:rPr>
       </w:pPr>
@@ -2822,6 +2855,8 @@
         </w:rPr>
         <w:t>:</w:t>
       </w:r>
+      <w:bookmarkStart w:id="0" w:name="_GoBack"/>
+      <w:bookmarkEnd w:id="0"/>
     </w:p>
     <w:p>
       <w:pPr>
@@ -3020,6 +3055,7 @@
         <w:rPr>
           <w:rFonts w:cs="Courier"/>
         </w:rPr>
+        <w:lastRenderedPageBreak/>
         <w:t>An implementation may not support printing certain expressions. In this case</w:t>
       </w:r>
       <w:r>
@@ -4620,7 +4656,7 @@
 </file>
 
 <file path=customXml/itemProps1.xml><?xml version="1.0" encoding="utf-8"?>
-<ds:datastoreItem xmlns:ds="http://schemas.openxmlformats.org/officeDocument/2006/customXml" ds:itemID="{84C15E8C-F74B-AE47-918C-6BAA6AA44EC0}">
+<ds:datastoreItem xmlns:ds="http://schemas.openxmlformats.org/officeDocument/2006/customXml" ds:itemID="{E2378D44-3E72-4745-9C3C-FF0E9883291A}">
   <ds:schemaRefs>
     <ds:schemaRef ds:uri="http://schemas.openxmlformats.org/officeDocument/2006/bibliography"/>
   </ds:schemaRefs>

</xml_diff>